<commit_message>
Updated GE01 Word document
</commit_message>
<xml_diff>
--- a/documentation/GE01 Python, Pair Programming and Version Control.docx
+++ b/documentation/GE01 Python, Pair Programming and Version Control.docx
@@ -594,6 +594,7 @@
               <w:ind w:left="0" w:right="0" w:firstLine="0"/>
             </w:pPr>
             <w:r>
+              <w:lastRenderedPageBreak/>
               <w:t>A Beginners Guide to Python from the Python organization, focuses on extremely entry-level installation and basic usage.</w:t>
             </w:r>
           </w:p>
@@ -653,6 +654,9 @@
               <w:spacing w:before="0" w:line="240" w:lineRule="auto"/>
               <w:ind w:left="0" w:right="0" w:firstLine="0"/>
             </w:pPr>
+            <w:r>
+              <w:t>Overview of git tags</w:t>
+            </w:r>
           </w:p>
         </w:tc>
         <w:tc>
@@ -679,6 +683,14 @@
               <w:spacing w:before="0" w:line="240" w:lineRule="auto"/>
               <w:ind w:left="0" w:right="0" w:firstLine="0"/>
             </w:pPr>
+            <w:hyperlink r:id="rId7" w:history="1">
+              <w:r>
+                <w:rPr>
+                  <w:rStyle w:val="Hyperlink"/>
+                </w:rPr>
+                <w:t>https://git-scm.com/book/en/v2/Git-Basics-Tagging</w:t>
+              </w:r>
+            </w:hyperlink>
           </w:p>
         </w:tc>
       </w:tr>
@@ -707,6 +719,9 @@
               <w:spacing w:before="0" w:line="240" w:lineRule="auto"/>
               <w:ind w:left="0" w:right="0" w:firstLine="0"/>
             </w:pPr>
+            <w:r>
+              <w:t>Git Commit command summary1</w:t>
+            </w:r>
           </w:p>
         </w:tc>
         <w:tc>
@@ -733,6 +748,9 @@
               <w:spacing w:before="0" w:line="240" w:lineRule="auto"/>
               <w:ind w:left="0" w:right="0" w:firstLine="0"/>
             </w:pPr>
+            <w:r>
+              <w:t>https://github.com/git-guides/git-commit</w:t>
+            </w:r>
           </w:p>
         </w:tc>
       </w:tr>
@@ -809,7 +827,13 @@
         <w:rPr>
           <w:color w:val="24292F"/>
         </w:rPr>
-        <w:t>Start exploring git, github, command line, and python in a virtual environment.</w:t>
+        <w:t xml:space="preserve">Start exploring git, github, command line, and </w:t>
+      </w:r>
+      <w:r>
+        <w:rPr>
+          <w:color w:val="24292F"/>
+        </w:rPr>
+        <w:t>python in a virtual environment.</w:t>
       </w:r>
     </w:p>
     <w:p>
@@ -829,6 +853,7 @@
           <w:docPartUnique/>
         </w:docPartObj>
       </w:sdtPr>
+      <w:sdtEndPr/>
       <w:sdtContent>
         <w:p>
           <w:pPr>
@@ -1046,18 +1071,9 @@
     </w:sdt>
     <w:p>
       <w:pPr>
-        <w:spacing w:before="0" w:line="276" w:lineRule="auto"/>
-        <w:ind w:left="0" w:right="0" w:firstLine="0"/>
-        <w:rPr>
-          <w:color w:val="24292F"/>
-        </w:rPr>
-      </w:pPr>
-    </w:p>
-    <w:p>
-      <w:pPr>
         <w:pStyle w:val="Heading1"/>
         <w:spacing w:before="438"/>
-        <w:ind w:left="22"/>
+        <w:ind w:left="0"/>
         <w:rPr>
           <w:sz w:val="24"/>
           <w:szCs w:val="24"/>
@@ -1069,10 +1085,12 @@
         <w:t>1 Python and IDE</w:t>
       </w:r>
     </w:p>
-    <w:p/>
-    <w:p>
-      <w:r>
-        <w:t>Set up your python and IDE for your python development.</w:t>
+    <w:p>
+      <w:r>
+        <w:t>S</w:t>
+      </w:r>
+      <w:r>
+        <w:t>et up your python and IDE for your python development.</w:t>
       </w:r>
     </w:p>
     <w:p>
@@ -1133,7 +1151,7 @@
         </w:rPr>
         <w:t xml:space="preserve">Install python version 3.11 </w:t>
       </w:r>
-      <w:hyperlink r:id="rId7">
+      <w:hyperlink r:id="rId8">
         <w:r>
           <w:rPr>
             <w:color w:val="1155CC"/>
@@ -1148,7 +1166,7 @@
         </w:rPr>
         <w:t xml:space="preserve">. If on windows and have older version of python you  should uninstall first : </w:t>
       </w:r>
-      <w:hyperlink r:id="rId8">
+      <w:hyperlink r:id="rId9">
         <w:r>
           <w:rPr>
             <w:color w:val="1155CC"/>
@@ -1164,7 +1182,6 @@
         <w:t xml:space="preserve"> </w:t>
       </w:r>
     </w:p>
-    <w:p/>
     <w:p>
       <w:pPr>
         <w:pStyle w:val="Heading2"/>
@@ -1184,7 +1201,23 @@
           <w:sz w:val="26"/>
           <w:szCs w:val="26"/>
         </w:rPr>
-        <w:t>Install VS Code IDE</w:t>
+        <w:t>Insta</w:t>
+      </w:r>
+      <w:r>
+        <w:rPr>
+          <w:rFonts w:ascii="Trebuchet MS" w:eastAsia="Trebuchet MS" w:hAnsi="Trebuchet MS" w:cs="Trebuchet MS"/>
+          <w:sz w:val="26"/>
+          <w:szCs w:val="26"/>
+        </w:rPr>
+        <w:t>l</w:t>
+      </w:r>
+      <w:r>
+        <w:rPr>
+          <w:rFonts w:ascii="Trebuchet MS" w:eastAsia="Trebuchet MS" w:hAnsi="Trebuchet MS" w:cs="Trebuchet MS"/>
+          <w:sz w:val="26"/>
+          <w:szCs w:val="26"/>
+        </w:rPr>
+        <w:t>l VS Code IDE</w:t>
       </w:r>
     </w:p>
     <w:p>
@@ -1201,19 +1234,26 @@
           <w:sz w:val="24"/>
           <w:szCs w:val="24"/>
         </w:rPr>
-        <w:t>You can use a different IDE but this is what I will be using in my lectures. This has nice tools to integrate with python, django and databases.</w:t>
-      </w:r>
-    </w:p>
-    <w:p>
-      <w:pPr>
-        <w:spacing w:before="0" w:line="276" w:lineRule="auto"/>
-        <w:ind w:left="0" w:right="0" w:firstLine="0"/>
+        <w:t xml:space="preserve">You can </w:t>
+      </w:r>
+      <w:r>
         <w:rPr>
           <w:sz w:val="24"/>
           <w:szCs w:val="24"/>
         </w:rPr>
-      </w:pPr>
-      <w:hyperlink r:id="rId9">
+        <w:t>use a different IDE but this is what I will be using in my lectures. This has nice tools to integrate with python, django and databases.</w:t>
+      </w:r>
+    </w:p>
+    <w:p>
+      <w:pPr>
+        <w:spacing w:before="0" w:line="276" w:lineRule="auto"/>
+        <w:ind w:left="0" w:right="0" w:firstLine="0"/>
+        <w:rPr>
+          <w:sz w:val="24"/>
+          <w:szCs w:val="24"/>
+        </w:rPr>
+      </w:pPr>
+      <w:hyperlink r:id="rId10">
         <w:r>
           <w:rPr>
             <w:color w:val="1155CC"/>
@@ -1237,19 +1277,6 @@
         <w:spacing w:before="0" w:line="276" w:lineRule="auto"/>
         <w:ind w:left="0" w:right="0" w:firstLine="0"/>
       </w:pPr>
-      <w:r>
-        <w:rPr>
-          <w:sz w:val="24"/>
-          <w:szCs w:val="24"/>
-        </w:rPr>
-        <w:t xml:space="preserve"> </w:t>
-      </w:r>
-    </w:p>
-    <w:p>
-      <w:pPr>
-        <w:spacing w:before="0" w:line="276" w:lineRule="auto"/>
-        <w:ind w:left="0" w:right="0" w:firstLine="0"/>
-      </w:pPr>
     </w:p>
     <w:p>
       <w:pPr>
@@ -1261,7 +1288,10 @@
         <w:ind w:right="0"/>
       </w:pPr>
       <w:r>
-        <w:t>Configure the Python interpreter: In Visual Studio Code, open the Command Palette by pressing `Ctrl+Shift+P` (Windows/Linux) or `Cmd+Shift+P` (Mac). Search for "Python: Select Interpreter" and choose the Python interpreter associated with your virtual environment (e.g., `myenv`).</w:t>
+        <w:t xml:space="preserve">Configure the Python interpreter: In Visual Studio Code, open the Command Palette by pressing `Ctrl+Shift+P` (Windows/Linux) or `Cmd+Shift+P` (Mac). Search for "Python: Select Interpreter" and choose the Python interpreter </w:t>
+      </w:r>
+      <w:r>
+        <w:t>associated with your virtual environment (e.g., `myenv`).</w:t>
       </w:r>
     </w:p>
     <w:p>
@@ -1283,7 +1313,7 @@
           <wp:inline distT="114300" distB="114300" distL="114300" distR="114300" wp14:anchorId="1C39D163" wp14:editId="1C39D164">
             <wp:extent cx="4624388" cy="1497047"/>
             <wp:effectExtent l="0" t="0" r="0" b="0"/>
-            <wp:docPr id="1" name="image2.png"/>
+            <wp:docPr id="1" name="Picture 1"/>
             <wp:cNvGraphicFramePr/>
             <a:graphic xmlns:a="http://schemas.openxmlformats.org/drawingml/2006/main">
               <a:graphicData uri="http://schemas.openxmlformats.org/drawingml/2006/picture">
@@ -1293,7 +1323,7 @@
                     <pic:cNvPicPr preferRelativeResize="0"/>
                   </pic:nvPicPr>
                   <pic:blipFill>
-                    <a:blip r:embed="rId10"/>
+                    <a:blip r:embed="rId11"/>
                     <a:srcRect/>
                     <a:stretch>
                       <a:fillRect/>
@@ -1348,7 +1378,7 @@
           <wp:inline distT="114300" distB="114300" distL="114300" distR="114300" wp14:anchorId="1C39D165" wp14:editId="1C39D166">
             <wp:extent cx="3529013" cy="1871566"/>
             <wp:effectExtent l="0" t="0" r="0" b="0"/>
-            <wp:docPr id="4" name="image4.png"/>
+            <wp:docPr id="4" name="Picture 4"/>
             <wp:cNvGraphicFramePr/>
             <a:graphic xmlns:a="http://schemas.openxmlformats.org/drawingml/2006/main">
               <a:graphicData uri="http://schemas.openxmlformats.org/drawingml/2006/picture">
@@ -1358,7 +1388,7 @@
                     <pic:cNvPicPr preferRelativeResize="0"/>
                   </pic:nvPicPr>
                   <pic:blipFill>
-                    <a:blip r:embed="rId11"/>
+                    <a:blip r:embed="rId12"/>
                     <a:srcRect/>
                     <a:stretch>
                       <a:fillRect/>
@@ -1400,7 +1430,7 @@
           <wp:inline distT="114300" distB="114300" distL="114300" distR="114300" wp14:anchorId="1C39D167" wp14:editId="1C39D168">
             <wp:extent cx="4852988" cy="987707"/>
             <wp:effectExtent l="0" t="0" r="0" b="0"/>
-            <wp:docPr id="3" name="image5.png"/>
+            <wp:docPr id="3" name="Picture 3"/>
             <wp:cNvGraphicFramePr/>
             <a:graphic xmlns:a="http://schemas.openxmlformats.org/drawingml/2006/main">
               <a:graphicData uri="http://schemas.openxmlformats.org/drawingml/2006/picture">
@@ -1410,7 +1440,7 @@
                     <pic:cNvPicPr preferRelativeResize="0"/>
                   </pic:nvPicPr>
                   <pic:blipFill>
-                    <a:blip r:embed="rId12"/>
+                    <a:blip r:embed="rId13"/>
                     <a:srcRect/>
                     <a:stretch>
                       <a:fillRect/>
@@ -1432,12 +1462,6 @@
           </wp:inline>
         </w:drawing>
       </w:r>
-    </w:p>
-    <w:p>
-      <w:pPr>
-        <w:spacing w:before="0" w:line="276" w:lineRule="auto"/>
-        <w:ind w:left="0" w:right="0" w:firstLine="0"/>
-      </w:pPr>
     </w:p>
     <w:p>
       <w:pPr>
@@ -1517,11 +1541,12 @@
               <w:rPr>
                 <w:noProof/>
               </w:rPr>
+              <w:lastRenderedPageBreak/>
               <w:drawing>
                 <wp:inline distT="0" distB="0" distL="0" distR="0" wp14:anchorId="7748FE31" wp14:editId="464C8953">
                   <wp:extent cx="6293485" cy="7656195"/>
                   <wp:effectExtent l="0" t="0" r="0" b="1905"/>
-                  <wp:docPr id="1810210388" name="Picture 1"/>
+                  <wp:docPr id="1810210388" name="Picture 1810210388"/>
                   <wp:cNvGraphicFramePr>
                     <a:graphicFrameLocks xmlns:a="http://schemas.openxmlformats.org/drawingml/2006/main" noChangeAspect="1"/>
                   </wp:cNvGraphicFramePr>
@@ -1533,7 +1558,7 @@
                           <pic:cNvPicPr/>
                         </pic:nvPicPr>
                         <pic:blipFill>
-                          <a:blip r:embed="rId13"/>
+                          <a:blip r:embed="rId14"/>
                           <a:stretch>
                             <a:fillRect/>
                           </a:stretch>
@@ -1564,11 +1589,12 @@
               <w:rPr>
                 <w:noProof/>
               </w:rPr>
+              <w:lastRenderedPageBreak/>
               <w:drawing>
                 <wp:inline distT="0" distB="0" distL="0" distR="0" wp14:anchorId="38B1A15C" wp14:editId="11882882">
                   <wp:extent cx="6293485" cy="2663190"/>
                   <wp:effectExtent l="0" t="0" r="0" b="3810"/>
-                  <wp:docPr id="908505515" name="Picture 1"/>
+                  <wp:docPr id="908505515" name="Picture 908505515"/>
                   <wp:cNvGraphicFramePr>
                     <a:graphicFrameLocks xmlns:a="http://schemas.openxmlformats.org/drawingml/2006/main" noChangeAspect="1"/>
                   </wp:cNvGraphicFramePr>
@@ -1580,7 +1606,7 @@
                           <pic:cNvPicPr/>
                         </pic:nvPicPr>
                         <pic:blipFill>
-                          <a:blip r:embed="rId14"/>
+                          <a:blip r:embed="rId15"/>
                           <a:stretch>
                             <a:fillRect/>
                           </a:stretch>
@@ -1634,7 +1660,7 @@
                           <pic:cNvPicPr/>
                         </pic:nvPicPr>
                         <pic:blipFill>
-                          <a:blip r:embed="rId15"/>
+                          <a:blip r:embed="rId16"/>
                           <a:stretch>
                             <a:fillRect/>
                           </a:stretch>
@@ -1660,12 +1686,6 @@
     </w:tbl>
     <w:p>
       <w:pPr>
-        <w:widowControl w:val="0"/>
-        <w:ind w:left="0" w:firstLine="0"/>
-      </w:pPr>
-    </w:p>
-    <w:p>
-      <w:pPr>
         <w:pStyle w:val="Heading1"/>
         <w:widowControl w:val="0"/>
         <w:spacing w:before="438"/>
@@ -1674,6 +1694,7 @@
       <w:bookmarkStart w:id="3" w:name="_heading=h.rwvlj4hp6mc7" w:colFirst="0" w:colLast="0"/>
       <w:bookmarkEnd w:id="3"/>
       <w:r>
+        <w:lastRenderedPageBreak/>
         <w:t xml:space="preserve">2 Pair Programming </w:t>
       </w:r>
     </w:p>
@@ -1732,7 +1753,10 @@
         <w:ind w:right="0"/>
       </w:pPr>
       <w:r>
-        <w:t>Observer: Reviews each line as it’s typed, acts as safety net + suggest next steps</w:t>
+        <w:t xml:space="preserve">Observer: Reviews each line as it’s typed, acts as safety net + </w:t>
+      </w:r>
+      <w:r>
+        <w:t>suggest next steps</w:t>
       </w:r>
     </w:p>
     <w:p>
@@ -1781,16 +1805,10 @@
         <w:spacing w:before="0" w:line="276" w:lineRule="auto"/>
         <w:ind w:left="0" w:right="0" w:firstLine="0"/>
       </w:pPr>
-    </w:p>
-    <w:p>
-      <w:pPr>
-        <w:spacing w:before="0" w:line="276" w:lineRule="auto"/>
-        <w:ind w:left="0" w:right="0" w:firstLine="0"/>
-      </w:pPr>
       <w:r>
         <w:t xml:space="preserve">Start learning the basics by going through </w:t>
       </w:r>
-      <w:hyperlink r:id="rId16">
+      <w:hyperlink r:id="rId17">
         <w:r>
           <w:rPr>
             <w:color w:val="1155CC"/>
@@ -1836,7 +1854,7 @@
           <wp:inline distT="114300" distB="114300" distL="114300" distR="114300" wp14:anchorId="1C39D169" wp14:editId="1C39D16A">
             <wp:extent cx="477096" cy="477096"/>
             <wp:effectExtent l="0" t="0" r="0" b="0"/>
-            <wp:docPr id="2" name="image7.png"/>
+            <wp:docPr id="2" name="Picture 2"/>
             <wp:cNvGraphicFramePr/>
             <a:graphic xmlns:a="http://schemas.openxmlformats.org/drawingml/2006/main">
               <a:graphicData uri="http://schemas.openxmlformats.org/drawingml/2006/picture">
@@ -1846,7 +1864,7 @@
                     <pic:cNvPicPr preferRelativeResize="0"/>
                   </pic:nvPicPr>
                   <pic:blipFill>
-                    <a:blip r:embed="rId17"/>
+                    <a:blip r:embed="rId18"/>
                     <a:srcRect/>
                     <a:stretch>
                       <a:fillRect/>
@@ -1879,7 +1897,7 @@
       <w:r>
         <w:t xml:space="preserve">Choose video screen-recording software that you can use to capture your discussion and screen. (such as </w:t>
       </w:r>
-      <w:hyperlink r:id="rId18">
+      <w:hyperlink r:id="rId19">
         <w:r>
           <w:rPr>
             <w:color w:val="1155CC"/>
@@ -1904,6 +1922,7 @@
         <w:ind w:left="0" w:right="0" w:firstLine="0"/>
       </w:pPr>
       <w:r>
+        <w:lastRenderedPageBreak/>
         <w:t xml:space="preserve">Where it says exercise code: that means for that section you are doing the exercise at the end of the information. </w:t>
       </w:r>
     </w:p>
@@ -2023,7 +2042,7 @@
                 <w:szCs w:val="24"/>
               </w:rPr>
             </w:pPr>
-            <w:hyperlink r:id="rId19">
+            <w:hyperlink r:id="rId20">
               <w:r>
                 <w:rPr>
                   <w:rFonts w:ascii="Roboto" w:eastAsia="Roboto" w:hAnsi="Roboto" w:cs="Roboto"/>
@@ -2048,7 +2067,7 @@
                 <w:szCs w:val="24"/>
               </w:rPr>
             </w:pPr>
-            <w:hyperlink r:id="rId20">
+            <w:hyperlink r:id="rId21">
               <w:r>
                 <w:rPr>
                   <w:rFonts w:ascii="Roboto" w:eastAsia="Roboto" w:hAnsi="Roboto" w:cs="Roboto"/>
@@ -2087,7 +2106,7 @@
               <w:spacing w:before="0" w:line="240" w:lineRule="auto"/>
               <w:ind w:left="0" w:right="0" w:firstLine="0"/>
             </w:pPr>
-            <w:hyperlink r:id="rId21">
+            <w:hyperlink r:id="rId22">
               <w:r>
                 <w:rPr>
                   <w:color w:val="1155CC"/>
@@ -2134,7 +2153,7 @@
               <w:spacing w:before="0" w:line="240" w:lineRule="auto"/>
               <w:ind w:left="0" w:right="0" w:firstLine="0"/>
             </w:pPr>
-            <w:hyperlink r:id="rId22">
+            <w:hyperlink r:id="rId23">
               <w:r>
                 <w:rPr>
                   <w:color w:val="1155CC"/>
@@ -2206,7 +2225,7 @@
                 <w:shd w:val="clear" w:color="auto" w:fill="FFF2CC"/>
               </w:rPr>
             </w:pPr>
-            <w:hyperlink r:id="rId23">
+            <w:hyperlink r:id="rId24">
               <w:r>
                 <w:rPr>
                   <w:rFonts w:ascii="Roboto" w:eastAsia="Roboto" w:hAnsi="Roboto" w:cs="Roboto"/>
@@ -2233,7 +2252,7 @@
                 <w:shd w:val="clear" w:color="auto" w:fill="FFF2CC"/>
               </w:rPr>
             </w:pPr>
-            <w:hyperlink r:id="rId24">
+            <w:hyperlink r:id="rId25">
               <w:r>
                 <w:rPr>
                   <w:rFonts w:ascii="Roboto" w:eastAsia="Roboto" w:hAnsi="Roboto" w:cs="Roboto"/>
@@ -2260,7 +2279,7 @@
                 <w:shd w:val="clear" w:color="auto" w:fill="FFF2CC"/>
               </w:rPr>
             </w:pPr>
-            <w:hyperlink r:id="rId25">
+            <w:hyperlink r:id="rId26">
               <w:r>
                 <w:rPr>
                   <w:rFonts w:ascii="Roboto" w:eastAsia="Roboto" w:hAnsi="Roboto" w:cs="Roboto"/>
@@ -2287,7 +2306,7 @@
                 <w:shd w:val="clear" w:color="auto" w:fill="FFF2CC"/>
               </w:rPr>
             </w:pPr>
-            <w:hyperlink r:id="rId26">
+            <w:hyperlink r:id="rId27">
               <w:r>
                 <w:rPr>
                   <w:rFonts w:ascii="Roboto" w:eastAsia="Roboto" w:hAnsi="Roboto" w:cs="Roboto"/>
@@ -2314,7 +2333,7 @@
                 <w:shd w:val="clear" w:color="auto" w:fill="FFF2CC"/>
               </w:rPr>
             </w:pPr>
-            <w:hyperlink r:id="rId27">
+            <w:hyperlink r:id="rId28">
               <w:r>
                 <w:rPr>
                   <w:rFonts w:ascii="Roboto" w:eastAsia="Roboto" w:hAnsi="Roboto" w:cs="Roboto"/>
@@ -2354,7 +2373,7 @@
               <w:spacing w:before="0" w:line="240" w:lineRule="auto"/>
               <w:ind w:left="0" w:right="0" w:firstLine="0"/>
             </w:pPr>
-            <w:hyperlink r:id="rId28">
+            <w:hyperlink r:id="rId29">
               <w:r>
                 <w:rPr>
                   <w:color w:val="1155CC"/>
@@ -2401,7 +2420,7 @@
               <w:spacing w:before="0" w:line="240" w:lineRule="auto"/>
               <w:ind w:left="0" w:right="0" w:firstLine="0"/>
             </w:pPr>
-            <w:hyperlink r:id="rId29">
+            <w:hyperlink r:id="rId30">
               <w:r>
                 <w:rPr>
                   <w:color w:val="1155CC"/>
@@ -2455,7 +2474,7 @@
               <w:spacing w:before="0" w:line="240" w:lineRule="auto"/>
               <w:ind w:left="0" w:right="0" w:firstLine="0"/>
             </w:pPr>
-            <w:hyperlink r:id="rId30">
+            <w:hyperlink r:id="rId31">
               <w:r>
                 <w:rPr>
                   <w:color w:val="1155CC"/>
@@ -2487,20 +2506,20 @@
     </w:tbl>
     <w:p>
       <w:pPr>
-        <w:spacing w:before="438"/>
-        <w:ind w:left="0" w:firstLine="0"/>
-      </w:pPr>
-    </w:p>
-    <w:p>
-      <w:pPr>
         <w:pStyle w:val="Heading1"/>
         <w:spacing w:before="438"/>
-        <w:ind w:left="22"/>
+        <w:ind w:left="0"/>
       </w:pPr>
       <w:bookmarkStart w:id="4" w:name="_heading=h.3fp0cqgnykx1" w:colFirst="0" w:colLast="0"/>
       <w:bookmarkEnd w:id="4"/>
       <w:r>
-        <w:t xml:space="preserve">3 Version Control </w:t>
+        <w:t>3 V</w:t>
+      </w:r>
+      <w:r>
+        <w:t>e</w:t>
+      </w:r>
+      <w:r>
+        <w:t xml:space="preserve">rsion Control </w:t>
       </w:r>
     </w:p>
     <w:p>
@@ -2526,7 +2545,13 @@
         <w:rPr>
           <w:color w:val="24292F"/>
         </w:rPr>
-        <w:t>Use the command line tool of your preference in your environment. I ended up using command prompt on my windows but also have used windows powershell.I use the generic command tool on my mac.</w:t>
+        <w:t xml:space="preserve">Use the command line tool of your preference in your environment. I ended up using command prompt on my windows but also have </w:t>
+      </w:r>
+      <w:r>
+        <w:rPr>
+          <w:color w:val="24292F"/>
+        </w:rPr>
+        <w:t>used windows powershell.I use the generic command tool on my mac.</w:t>
       </w:r>
     </w:p>
     <w:p>
@@ -2561,7 +2586,7 @@
           <wp:inline distT="114300" distB="114300" distL="114300" distR="114300" wp14:anchorId="1C39D16B" wp14:editId="1C39D16C">
             <wp:extent cx="5943600" cy="1384300"/>
             <wp:effectExtent l="0" t="0" r="0" b="0"/>
-            <wp:docPr id="8" name="image8.png"/>
+            <wp:docPr id="8" name="Picture 8"/>
             <wp:cNvGraphicFramePr/>
             <a:graphic xmlns:a="http://schemas.openxmlformats.org/drawingml/2006/main">
               <a:graphicData uri="http://schemas.openxmlformats.org/drawingml/2006/picture">
@@ -2571,7 +2596,7 @@
                     <pic:cNvPicPr preferRelativeResize="0"/>
                   </pic:nvPicPr>
                   <pic:blipFill>
-                    <a:blip r:embed="rId31"/>
+                    <a:blip r:embed="rId32"/>
                     <a:srcRect/>
                     <a:stretch>
                       <a:fillRect/>
@@ -2611,24 +2636,6 @@
           <w:color w:val="24292F"/>
         </w:rPr>
       </w:pPr>
-    </w:p>
-    <w:p>
-      <w:pPr>
-        <w:spacing w:before="0" w:line="276" w:lineRule="auto"/>
-        <w:ind w:left="0" w:right="0" w:firstLine="0"/>
-        <w:rPr>
-          <w:color w:val="24292F"/>
-        </w:rPr>
-      </w:pPr>
-    </w:p>
-    <w:p>
-      <w:pPr>
-        <w:spacing w:before="0" w:line="276" w:lineRule="auto"/>
-        <w:ind w:left="0" w:right="0" w:firstLine="0"/>
-        <w:rPr>
-          <w:color w:val="24292F"/>
-        </w:rPr>
-      </w:pPr>
       <w:r>
         <w:rPr>
           <w:color w:val="24292F"/>
@@ -2799,7 +2806,19 @@
         <w:rPr>
           <w:color w:val="24292F"/>
         </w:rPr>
-        <w:t>Create a github repository that is public  from the local folder.</w:t>
+        <w:t xml:space="preserve">Create a github repository that is </w:t>
+      </w:r>
+      <w:r>
+        <w:rPr>
+          <w:color w:val="24292F"/>
+        </w:rPr>
+        <w:t>public from</w:t>
+      </w:r>
+      <w:r>
+        <w:rPr>
+          <w:color w:val="24292F"/>
+        </w:rPr>
+        <w:t xml:space="preserve"> the local folder.</w:t>
       </w:r>
     </w:p>
     <w:p>
@@ -2875,25 +2894,55 @@
               <w:rPr>
                 <w:color w:val="24292F"/>
               </w:rPr>
-              <w:t>I already have a GitHub reposotiry for class code so all I did was add a new folder called “</w:t>
+              <w:t xml:space="preserve">I created </w:t>
             </w:r>
             <w:r>
               <w:rPr>
                 <w:color w:val="24292F"/>
               </w:rPr>
+              <w:t>a new folder called “</w:t>
+            </w:r>
+            <w:r>
+              <w:rPr>
+                <w:color w:val="24292F"/>
+              </w:rPr>
               <w:t>cs</w:t>
             </w:r>
             <w:r>
               <w:rPr>
                 <w:color w:val="24292F"/>
               </w:rPr>
-              <w:t xml:space="preserve">3300-version-control” in that folder and then copy and paste the this GE01 Word document </w:t>
+              <w:t>3300-version-</w:t>
             </w:r>
             <w:r>
               <w:rPr>
                 <w:color w:val="24292F"/>
               </w:rPr>
-              <w:t xml:space="preserve">into the new repo and add a simple Python file. </w:t>
+              <w:t>practice</w:t>
+            </w:r>
+            <w:r>
+              <w:rPr>
+                <w:color w:val="24292F"/>
+              </w:rPr>
+              <w:t xml:space="preserve">” </w:t>
+            </w:r>
+            <w:r>
+              <w:rPr>
+                <w:color w:val="24292F"/>
+              </w:rPr>
+              <w:t xml:space="preserve">and opened the git gui in </w:t>
+            </w:r>
+            <w:r>
+              <w:rPr>
+                <w:color w:val="24292F"/>
+              </w:rPr>
+              <w:t>that folder</w:t>
+            </w:r>
+            <w:r>
+              <w:rPr>
+                <w:color w:val="24292F"/>
+              </w:rPr>
+              <w:t xml:space="preserve">. </w:t>
             </w:r>
           </w:p>
           <w:p>
@@ -2909,31 +2958,322 @@
               <w:rPr>
                 <w:color w:val="24292F"/>
               </w:rPr>
+              <w:t>I then ran these commands:</w:t>
+            </w:r>
+          </w:p>
+          <w:p>
+            <w:pPr>
+              <w:widowControl w:val="0"/>
+              <w:spacing w:before="0" w:line="240" w:lineRule="auto"/>
+              <w:ind w:left="0" w:right="0" w:firstLine="0"/>
+              <w:rPr>
+                <w:color w:val="24292F"/>
+              </w:rPr>
+            </w:pPr>
+          </w:p>
+          <w:p>
+            <w:pPr>
+              <w:widowControl w:val="0"/>
+              <w:spacing w:before="0" w:line="240" w:lineRule="auto"/>
+              <w:ind w:left="0" w:right="0" w:firstLine="0"/>
+              <w:rPr>
+                <w:rFonts w:ascii="Lucida Console" w:hAnsi="Lucida Console" w:cs="Lucida Console"/>
+                <w:sz w:val="18"/>
+                <w:szCs w:val="18"/>
+              </w:rPr>
+            </w:pPr>
+            <w:r>
+              <w:rPr>
+                <w:rFonts w:ascii="Lucida Console" w:hAnsi="Lucida Console" w:cs="Lucida Console"/>
+                <w:sz w:val="18"/>
+                <w:szCs w:val="18"/>
+              </w:rPr>
+              <w:t>git init</w:t>
+            </w:r>
+          </w:p>
+          <w:p>
+            <w:pPr>
+              <w:widowControl w:val="0"/>
+              <w:spacing w:before="0" w:line="240" w:lineRule="auto"/>
+              <w:ind w:left="0" w:right="0" w:firstLine="0"/>
+              <w:rPr>
+                <w:rFonts w:ascii="Lucida Console" w:hAnsi="Lucida Console" w:cs="Lucida Console"/>
+                <w:sz w:val="18"/>
+                <w:szCs w:val="18"/>
+              </w:rPr>
+            </w:pPr>
+            <w:r>
+              <w:rPr>
+                <w:rFonts w:ascii="Lucida Console" w:hAnsi="Lucida Console" w:cs="Lucida Console"/>
+                <w:sz w:val="18"/>
+                <w:szCs w:val="18"/>
+              </w:rPr>
+              <w:t>echo “# test” &gt;&gt; README.md</w:t>
+            </w:r>
+          </w:p>
+          <w:p>
+            <w:pPr>
+              <w:widowControl w:val="0"/>
+              <w:spacing w:before="0" w:line="240" w:lineRule="auto"/>
+              <w:ind w:left="0" w:right="0" w:firstLine="0"/>
+              <w:rPr>
+                <w:rFonts w:ascii="Lucida Console" w:hAnsi="Lucida Console" w:cs="Lucida Console"/>
+                <w:sz w:val="18"/>
+                <w:szCs w:val="18"/>
+              </w:rPr>
+            </w:pPr>
+            <w:r>
+              <w:rPr>
+                <w:rFonts w:ascii="Lucida Console" w:hAnsi="Lucida Console" w:cs="Lucida Console"/>
+                <w:sz w:val="18"/>
+                <w:szCs w:val="18"/>
+              </w:rPr>
+              <w:t>git add README.md</w:t>
+            </w:r>
+          </w:p>
+          <w:p>
+            <w:pPr>
+              <w:widowControl w:val="0"/>
+              <w:spacing w:before="0" w:line="240" w:lineRule="auto"/>
+              <w:ind w:left="0" w:right="0" w:firstLine="0"/>
+              <w:rPr>
+                <w:rFonts w:ascii="Lucida Console" w:hAnsi="Lucida Console" w:cs="Lucida Console"/>
+                <w:sz w:val="18"/>
+                <w:szCs w:val="18"/>
+              </w:rPr>
+            </w:pPr>
+            <w:r>
+              <w:rPr>
+                <w:rFonts w:ascii="Lucida Console" w:hAnsi="Lucida Console" w:cs="Lucida Console"/>
+                <w:sz w:val="18"/>
+                <w:szCs w:val="18"/>
+              </w:rPr>
+              <w:t>git commit -m “Initial commit”</w:t>
+            </w:r>
+          </w:p>
+          <w:p>
+            <w:pPr>
+              <w:widowControl w:val="0"/>
+              <w:spacing w:before="0" w:line="240" w:lineRule="auto"/>
+              <w:ind w:left="0" w:right="0" w:firstLine="0"/>
+              <w:rPr>
+                <w:rFonts w:ascii="Lucida Console" w:hAnsi="Lucida Console" w:cs="Lucida Console"/>
+                <w:sz w:val="18"/>
+                <w:szCs w:val="18"/>
+              </w:rPr>
+            </w:pPr>
+            <w:r>
+              <w:rPr>
+                <w:rFonts w:ascii="Lucida Console" w:hAnsi="Lucida Console" w:cs="Lucida Console"/>
+                <w:sz w:val="18"/>
+                <w:szCs w:val="18"/>
+              </w:rPr>
+              <w:t>git branch -M main</w:t>
+            </w:r>
+          </w:p>
+          <w:p>
+            <w:pPr>
+              <w:widowControl w:val="0"/>
+              <w:spacing w:before="0" w:line="240" w:lineRule="auto"/>
+              <w:ind w:left="0" w:right="0" w:firstLine="0"/>
+              <w:rPr>
+                <w:rFonts w:ascii="Lucida Console" w:hAnsi="Lucida Console" w:cs="Lucida Console"/>
+                <w:sz w:val="18"/>
+                <w:szCs w:val="18"/>
+              </w:rPr>
+            </w:pPr>
+            <w:r>
+              <w:rPr>
+                <w:rFonts w:ascii="Lucida Console" w:hAnsi="Lucida Console" w:cs="Lucida Console"/>
+                <w:sz w:val="18"/>
+                <w:szCs w:val="18"/>
+              </w:rPr>
+              <w:t>git remote add main</w:t>
+            </w:r>
+            <w:r>
+              <w:rPr>
+                <w:rFonts w:ascii="Lucida Console" w:hAnsi="Lucida Console" w:cs="Lucida Console"/>
+                <w:sz w:val="18"/>
+                <w:szCs w:val="18"/>
+              </w:rPr>
+              <w:t xml:space="preserve"> </w:t>
+            </w:r>
+            <w:hyperlink r:id="rId33" w:history="1">
+              <w:r>
+                <w:rPr>
+                  <w:rStyle w:val="Hyperlink"/>
+                  <w:rFonts w:ascii="Lucida Console" w:hAnsi="Lucida Console" w:cs="Lucida Console"/>
+                  <w:sz w:val="18"/>
+                  <w:szCs w:val="18"/>
+                </w:rPr>
+                <w:t>https://github.com/BlackBeltJ/cs3300-version-practice</w:t>
+              </w:r>
+            </w:hyperlink>
+          </w:p>
+          <w:p>
+            <w:pPr>
+              <w:widowControl w:val="0"/>
+              <w:spacing w:before="0" w:line="240" w:lineRule="auto"/>
+              <w:ind w:left="0" w:right="0" w:firstLine="0"/>
+              <w:rPr>
+                <w:rFonts w:ascii="Lucida Console" w:hAnsi="Lucida Console" w:cs="Lucida Console"/>
+                <w:sz w:val="18"/>
+                <w:szCs w:val="18"/>
+              </w:rPr>
+            </w:pPr>
+            <w:r>
+              <w:rPr>
+                <w:rFonts w:ascii="Lucida Console" w:hAnsi="Lucida Console" w:cs="Lucida Console"/>
+                <w:sz w:val="18"/>
+                <w:szCs w:val="18"/>
+              </w:rPr>
+              <w:t>git push</w:t>
+            </w:r>
+          </w:p>
+          <w:p>
+            <w:pPr>
+              <w:widowControl w:val="0"/>
+              <w:spacing w:before="0" w:line="240" w:lineRule="auto"/>
+              <w:ind w:left="0" w:right="0" w:firstLine="0"/>
+              <w:rPr>
+                <w:color w:val="24292F"/>
+              </w:rPr>
+            </w:pPr>
+          </w:p>
+          <w:p>
+            <w:pPr>
+              <w:widowControl w:val="0"/>
+              <w:spacing w:before="0" w:line="240" w:lineRule="auto"/>
+              <w:ind w:left="0" w:right="0" w:firstLine="0"/>
+              <w:rPr>
+                <w:color w:val="24292F"/>
+              </w:rPr>
+            </w:pPr>
+            <w:r>
+              <w:rPr>
+                <w:color w:val="24292F"/>
+              </w:rPr>
+              <w:t>T</w:t>
+            </w:r>
+            <w:r>
+              <w:rPr>
+                <w:color w:val="24292F"/>
+              </w:rPr>
+              <w:t xml:space="preserve">hen </w:t>
+            </w:r>
+            <w:r>
+              <w:rPr>
+                <w:color w:val="24292F"/>
+              </w:rPr>
+              <w:t xml:space="preserve">I </w:t>
+            </w:r>
+            <w:r>
+              <w:rPr>
+                <w:color w:val="24292F"/>
+              </w:rPr>
+              <w:t>cop</w:t>
+            </w:r>
+            <w:r>
+              <w:rPr>
+                <w:color w:val="24292F"/>
+              </w:rPr>
+              <w:t xml:space="preserve">ied </w:t>
+            </w:r>
+            <w:r>
+              <w:rPr>
+                <w:color w:val="24292F"/>
+              </w:rPr>
+              <w:t>and paste</w:t>
+            </w:r>
+            <w:r>
+              <w:rPr>
+                <w:color w:val="24292F"/>
+              </w:rPr>
+              <w:t>d</w:t>
+            </w:r>
+            <w:r>
+              <w:rPr>
+                <w:color w:val="24292F"/>
+              </w:rPr>
+              <w:t xml:space="preserve"> </w:t>
+            </w:r>
+            <w:r>
+              <w:rPr>
+                <w:color w:val="24292F"/>
+              </w:rPr>
+              <w:t>this</w:t>
+            </w:r>
+            <w:r>
+              <w:rPr>
+                <w:color w:val="24292F"/>
+              </w:rPr>
+              <w:t xml:space="preserve"> GE01 Word document </w:t>
+            </w:r>
+            <w:r>
+              <w:rPr>
+                <w:color w:val="24292F"/>
+              </w:rPr>
+              <w:t>into the new repo</w:t>
+            </w:r>
+            <w:r>
+              <w:rPr>
+                <w:color w:val="24292F"/>
+              </w:rPr>
+              <w:t xml:space="preserve">. </w:t>
+            </w:r>
+            <w:r>
+              <w:rPr>
+                <w:color w:val="24292F"/>
+              </w:rPr>
               <w:t xml:space="preserve">I used “git status” to check that the changes were </w:t>
             </w:r>
             <w:r>
               <w:rPr>
                 <w:color w:val="24292F"/>
               </w:rPr>
-              <w:t>found. Then I used “git add *” to add all the changes to a commit. Then I used “</w:t>
+              <w:t xml:space="preserve">found. Then I used “git add </w:t>
             </w:r>
             <w:r>
               <w:rPr>
                 <w:color w:val="24292F"/>
               </w:rPr>
-              <w:t xml:space="preserve">git commit -m “Created new </w:t>
+              <w:t>.</w:t>
             </w:r>
             <w:r>
               <w:rPr>
                 <w:color w:val="24292F"/>
               </w:rPr>
-              <w:t>cs</w:t>
+              <w:t>” to add all the changes to a commit. Then I used “</w:t>
             </w:r>
             <w:r>
               <w:rPr>
                 <w:color w:val="24292F"/>
               </w:rPr>
-              <w:t xml:space="preserve">3300 folder with python and Word files”. </w:t>
+              <w:t>git commit -m “</w:t>
+            </w:r>
+            <w:r>
+              <w:rPr>
+                <w:color w:val="24292F"/>
+              </w:rPr>
+              <w:t>Added GE01 documentation</w:t>
+            </w:r>
+            <w:r>
+              <w:rPr>
+                <w:color w:val="24292F"/>
+              </w:rPr>
+              <w:t xml:space="preserve"> </w:t>
+            </w:r>
+            <w:r>
+              <w:rPr>
+                <w:color w:val="24292F"/>
+              </w:rPr>
+              <w:t xml:space="preserve">folder and </w:t>
+            </w:r>
+            <w:r>
+              <w:rPr>
+                <w:color w:val="24292F"/>
+              </w:rPr>
+              <w:t xml:space="preserve">Word file”. </w:t>
             </w:r>
             <w:r>
               <w:rPr>
@@ -2957,6 +3297,7 @@
         <w:rPr>
           <w:color w:val="24292F"/>
         </w:rPr>
+        <w:lastRenderedPageBreak/>
         <w:tab/>
       </w:r>
     </w:p>
@@ -3035,10 +3376,10 @@
                 <w:noProof/>
               </w:rPr>
               <w:drawing>
-                <wp:inline distT="0" distB="0" distL="0" distR="0" wp14:anchorId="35C157C7" wp14:editId="55513659">
-                  <wp:extent cx="5836285" cy="633095"/>
+                <wp:inline distT="0" distB="0" distL="0" distR="0" wp14:anchorId="712DE4EB" wp14:editId="08B4050F">
+                  <wp:extent cx="5836285" cy="765175"/>
                   <wp:effectExtent l="0" t="0" r="0" b="0"/>
-                  <wp:docPr id="830439054" name="Picture 1"/>
+                  <wp:docPr id="1563635312" name="Picture 1"/>
                   <wp:cNvGraphicFramePr>
                     <a:graphicFrameLocks xmlns:a="http://schemas.openxmlformats.org/drawingml/2006/main" noChangeAspect="1"/>
                   </wp:cNvGraphicFramePr>
@@ -3046,11 +3387,11 @@
                     <a:graphicData uri="http://schemas.openxmlformats.org/drawingml/2006/picture">
                       <pic:pic xmlns:pic="http://schemas.openxmlformats.org/drawingml/2006/picture">
                         <pic:nvPicPr>
-                          <pic:cNvPr id="830439054" name=""/>
+                          <pic:cNvPr id="1563635312" name=""/>
                           <pic:cNvPicPr/>
                         </pic:nvPicPr>
                         <pic:blipFill>
-                          <a:blip r:embed="rId32"/>
+                          <a:blip r:embed="rId34"/>
                           <a:stretch>
                             <a:fillRect/>
                           </a:stretch>
@@ -3058,7 +3399,7 @@
                         <pic:spPr>
                           <a:xfrm>
                             <a:off x="0" y="0"/>
-                            <a:ext cx="5836285" cy="633095"/>
+                            <a:ext cx="5836285" cy="765175"/>
                           </a:xfrm>
                           <a:prstGeom prst="rect">
                             <a:avLst/>
@@ -3080,6 +3421,56 @@
                 <w:color w:val="24292F"/>
               </w:rPr>
             </w:pPr>
+            <w:r>
+              <w:rPr>
+                <w:noProof/>
+              </w:rPr>
+              <w:drawing>
+                <wp:inline distT="0" distB="0" distL="0" distR="0" wp14:anchorId="2EE35513" wp14:editId="62438CD9">
+                  <wp:extent cx="5836285" cy="382270"/>
+                  <wp:effectExtent l="0" t="0" r="0" b="0"/>
+                  <wp:docPr id="1914786727" name="Picture 1"/>
+                  <wp:cNvGraphicFramePr>
+                    <a:graphicFrameLocks xmlns:a="http://schemas.openxmlformats.org/drawingml/2006/main" noChangeAspect="1"/>
+                  </wp:cNvGraphicFramePr>
+                  <a:graphic xmlns:a="http://schemas.openxmlformats.org/drawingml/2006/main">
+                    <a:graphicData uri="http://schemas.openxmlformats.org/drawingml/2006/picture">
+                      <pic:pic xmlns:pic="http://schemas.openxmlformats.org/drawingml/2006/picture">
+                        <pic:nvPicPr>
+                          <pic:cNvPr id="1914786727" name=""/>
+                          <pic:cNvPicPr/>
+                        </pic:nvPicPr>
+                        <pic:blipFill>
+                          <a:blip r:embed="rId35"/>
+                          <a:stretch>
+                            <a:fillRect/>
+                          </a:stretch>
+                        </pic:blipFill>
+                        <pic:spPr>
+                          <a:xfrm>
+                            <a:off x="0" y="0"/>
+                            <a:ext cx="5836285" cy="382270"/>
+                          </a:xfrm>
+                          <a:prstGeom prst="rect">
+                            <a:avLst/>
+                          </a:prstGeom>
+                        </pic:spPr>
+                      </pic:pic>
+                    </a:graphicData>
+                  </a:graphic>
+                </wp:inline>
+              </w:drawing>
+            </w:r>
+          </w:p>
+          <w:p>
+            <w:pPr>
+              <w:widowControl w:val="0"/>
+              <w:spacing w:before="0" w:line="240" w:lineRule="auto"/>
+              <w:ind w:left="0" w:right="0" w:firstLine="0"/>
+              <w:rPr>
+                <w:color w:val="24292F"/>
+              </w:rPr>
+            </w:pPr>
           </w:p>
           <w:p>
             <w:pPr>
@@ -3098,7 +3489,7 @@
                 <wp:inline distT="0" distB="0" distL="0" distR="0" wp14:anchorId="54B19924" wp14:editId="3C4CD351">
                   <wp:extent cx="5836285" cy="1132840"/>
                   <wp:effectExtent l="0" t="0" r="0" b="0"/>
-                  <wp:docPr id="1665257838" name="Picture 1"/>
+                  <wp:docPr id="1665257838" name="Picture 1665257838"/>
                   <wp:cNvGraphicFramePr>
                     <a:graphicFrameLocks xmlns:a="http://schemas.openxmlformats.org/drawingml/2006/main" noChangeAspect="1"/>
                   </wp:cNvGraphicFramePr>
@@ -3110,7 +3501,7 @@
                           <pic:cNvPicPr/>
                         </pic:nvPicPr>
                         <pic:blipFill>
-                          <a:blip r:embed="rId33"/>
+                          <a:blip r:embed="rId36"/>
                           <a:stretch>
                             <a:fillRect/>
                           </a:stretch>
@@ -3164,15 +3555,6 @@
         <w:tab/>
         <w:t>Paste a screenshot of your github repository code</w:t>
       </w:r>
-    </w:p>
-    <w:p>
-      <w:pPr>
-        <w:spacing w:before="0" w:line="276" w:lineRule="auto"/>
-        <w:ind w:left="0" w:right="0" w:firstLine="0"/>
-        <w:rPr>
-          <w:color w:val="24292F"/>
-        </w:rPr>
-      </w:pPr>
     </w:p>
     <w:p>
       <w:pPr>
@@ -3233,10 +3615,10 @@
                 <w:noProof/>
               </w:rPr>
               <w:drawing>
-                <wp:inline distT="0" distB="0" distL="0" distR="0" wp14:anchorId="072CA16E" wp14:editId="5639A76A">
-                  <wp:extent cx="5836285" cy="1213485"/>
-                  <wp:effectExtent l="0" t="0" r="0" b="5715"/>
-                  <wp:docPr id="1852153018" name="Picture 1"/>
+                <wp:inline distT="0" distB="0" distL="0" distR="0" wp14:anchorId="0AC09C01" wp14:editId="1A2D85B1">
+                  <wp:extent cx="5836285" cy="979170"/>
+                  <wp:effectExtent l="0" t="0" r="0" b="0"/>
+                  <wp:docPr id="898423465" name="Picture 1"/>
                   <wp:cNvGraphicFramePr>
                     <a:graphicFrameLocks xmlns:a="http://schemas.openxmlformats.org/drawingml/2006/main" noChangeAspect="1"/>
                   </wp:cNvGraphicFramePr>
@@ -3244,11 +3626,11 @@
                     <a:graphicData uri="http://schemas.openxmlformats.org/drawingml/2006/picture">
                       <pic:pic xmlns:pic="http://schemas.openxmlformats.org/drawingml/2006/picture">
                         <pic:nvPicPr>
-                          <pic:cNvPr id="1852153018" name=""/>
+                          <pic:cNvPr id="898423465" name=""/>
                           <pic:cNvPicPr/>
                         </pic:nvPicPr>
                         <pic:blipFill>
-                          <a:blip r:embed="rId34"/>
+                          <a:blip r:embed="rId37"/>
                           <a:stretch>
                             <a:fillRect/>
                           </a:stretch>
@@ -3256,7 +3638,67 @@
                         <pic:spPr>
                           <a:xfrm>
                             <a:off x="0" y="0"/>
-                            <a:ext cx="5836285" cy="1213485"/>
+                            <a:ext cx="5836285" cy="979170"/>
+                          </a:xfrm>
+                          <a:prstGeom prst="rect">
+                            <a:avLst/>
+                          </a:prstGeom>
+                        </pic:spPr>
+                      </pic:pic>
+                    </a:graphicData>
+                  </a:graphic>
+                </wp:inline>
+              </w:drawing>
+            </w:r>
+          </w:p>
+          <w:p>
+            <w:pPr>
+              <w:widowControl w:val="0"/>
+              <w:spacing w:before="0" w:line="240" w:lineRule="auto"/>
+              <w:ind w:left="0" w:right="0" w:firstLine="0"/>
+              <w:rPr>
+                <w:color w:val="24292F"/>
+              </w:rPr>
+            </w:pPr>
+          </w:p>
+          <w:p>
+            <w:pPr>
+              <w:widowControl w:val="0"/>
+              <w:spacing w:before="0" w:line="240" w:lineRule="auto"/>
+              <w:ind w:left="0" w:right="0" w:firstLine="0"/>
+              <w:rPr>
+                <w:color w:val="24292F"/>
+              </w:rPr>
+            </w:pPr>
+            <w:r>
+              <w:rPr>
+                <w:noProof/>
+              </w:rPr>
+              <w:drawing>
+                <wp:inline distT="0" distB="0" distL="0" distR="0" wp14:anchorId="4B5F70E7" wp14:editId="277B1CE5">
+                  <wp:extent cx="5836285" cy="636905"/>
+                  <wp:effectExtent l="0" t="0" r="0" b="0"/>
+                  <wp:docPr id="1160374762" name="Picture 1"/>
+                  <wp:cNvGraphicFramePr>
+                    <a:graphicFrameLocks xmlns:a="http://schemas.openxmlformats.org/drawingml/2006/main" noChangeAspect="1"/>
+                  </wp:cNvGraphicFramePr>
+                  <a:graphic xmlns:a="http://schemas.openxmlformats.org/drawingml/2006/main">
+                    <a:graphicData uri="http://schemas.openxmlformats.org/drawingml/2006/picture">
+                      <pic:pic xmlns:pic="http://schemas.openxmlformats.org/drawingml/2006/picture">
+                        <pic:nvPicPr>
+                          <pic:cNvPr id="1160374762" name=""/>
+                          <pic:cNvPicPr/>
+                        </pic:nvPicPr>
+                        <pic:blipFill>
+                          <a:blip r:embed="rId38"/>
+                          <a:stretch>
+                            <a:fillRect/>
+                          </a:stretch>
+                        </pic:blipFill>
+                        <pic:spPr>
+                          <a:xfrm>
+                            <a:off x="0" y="0"/>
+                            <a:ext cx="5836285" cy="636905"/>
                           </a:xfrm>
                           <a:prstGeom prst="rect">
                             <a:avLst/>
@@ -3360,27 +3802,12 @@
               <w:rPr>
                 <w:color w:val="24292F"/>
               </w:rPr>
-              <w:t>https://github.com/BlackBeltJ/cs3300-version-control</w:t>
+              <w:t>https://github.com/BlackBeltJ/cs3300-version-practice</w:t>
             </w:r>
           </w:p>
         </w:tc>
       </w:tr>
     </w:tbl>
-    <w:p>
-      <w:pPr>
-        <w:spacing w:before="0" w:line="276" w:lineRule="auto"/>
-        <w:ind w:left="0" w:right="0" w:firstLine="0"/>
-        <w:rPr>
-          <w:color w:val="24292F"/>
-        </w:rPr>
-      </w:pPr>
-      <w:r>
-        <w:rPr>
-          <w:color w:val="24292F"/>
-        </w:rPr>
-        <w:tab/>
-      </w:r>
-    </w:p>
     <w:p>
       <w:pPr>
         <w:spacing w:before="0" w:line="276" w:lineRule="auto"/>
@@ -3408,7 +3835,7 @@
         </w:rPr>
         <w:t xml:space="preserve">You may need to generate an SSH Key pair to configure remote access to your repositories. Github’s instructions for this process can be found </w:t>
       </w:r>
-      <w:hyperlink r:id="rId35">
+      <w:hyperlink r:id="rId39">
         <w:r>
           <w:rPr>
             <w:color w:val="1155CC"/>
@@ -3440,6 +3867,7 @@
         <w:rPr>
           <w:color w:val="24292F"/>
         </w:rPr>
+        <w:lastRenderedPageBreak/>
         <w:t xml:space="preserve">You may need to set </w:t>
       </w:r>
     </w:p>
@@ -3487,15 +3915,6 @@
         </w:rPr>
         <w:t>git config --global user.name "Your Name</w:t>
       </w:r>
-    </w:p>
-    <w:p>
-      <w:pPr>
-        <w:spacing w:before="0" w:line="276" w:lineRule="auto"/>
-        <w:ind w:left="0" w:right="0" w:firstLine="0"/>
-        <w:rPr>
-          <w:color w:val="24292F"/>
-        </w:rPr>
-      </w:pPr>
     </w:p>
     <w:p>
       <w:pPr>
@@ -3712,7 +4131,13 @@
         <w:rPr>
           <w:color w:val="24292F"/>
         </w:rPr>
-        <w:t>Record changes to the local repository with a description but first you might need to  include the author identity. Then check the status</w:t>
+        <w:t xml:space="preserve">Record changes to the local </w:t>
+      </w:r>
+      <w:r>
+        <w:rPr>
+          <w:color w:val="24292F"/>
+        </w:rPr>
+        <w:t>repository with a description but first you might need to  include the author identity. Then check the status</w:t>
       </w:r>
     </w:p>
     <w:p>
@@ -3802,7 +4227,15 @@
           <w:sz w:val="24"/>
           <w:szCs w:val="24"/>
         </w:rPr>
-        <w:t>You will add your code, commit and push. Then explore the repository on the remote server, github</w:t>
+        <w:t xml:space="preserve">You will add your code, commit and push. Then explore the repository on the remote server, </w:t>
+      </w:r>
+      <w:r>
+        <w:rPr>
+          <w:color w:val="24292F"/>
+          <w:sz w:val="24"/>
+          <w:szCs w:val="24"/>
+        </w:rPr>
+        <w:t>github</w:t>
       </w:r>
     </w:p>
     <w:p>
@@ -3883,7 +4316,7 @@
           <wp:inline distT="114300" distB="114300" distL="114300" distR="114300" wp14:anchorId="1C39D16D" wp14:editId="1C39D16E">
             <wp:extent cx="5276850" cy="1112653"/>
             <wp:effectExtent l="0" t="0" r="0" b="0"/>
-            <wp:docPr id="6" name="image6.png"/>
+            <wp:docPr id="6" name="Picture 6"/>
             <wp:cNvGraphicFramePr/>
             <a:graphic xmlns:a="http://schemas.openxmlformats.org/drawingml/2006/main">
               <a:graphicData uri="http://schemas.openxmlformats.org/drawingml/2006/picture">
@@ -3893,7 +4326,7 @@
                     <pic:cNvPicPr preferRelativeResize="0"/>
                   </pic:nvPicPr>
                   <pic:blipFill>
-                    <a:blip r:embed="rId36"/>
+                    <a:blip r:embed="rId40"/>
                     <a:srcRect b="18311"/>
                     <a:stretch>
                       <a:fillRect/>
@@ -3933,15 +4366,6 @@
     </w:p>
     <w:p>
       <w:pPr>
-        <w:spacing w:before="0" w:line="276" w:lineRule="auto"/>
-        <w:ind w:left="0" w:right="0" w:firstLine="0"/>
-        <w:rPr>
-          <w:color w:val="24292F"/>
-        </w:rPr>
-      </w:pPr>
-    </w:p>
-    <w:p>
-      <w:pPr>
         <w:numPr>
           <w:ilvl w:val="0"/>
           <w:numId w:val="6"/>
@@ -3956,7 +4380,13 @@
         <w:rPr>
           <w:color w:val="24292F"/>
         </w:rPr>
-        <w:t>From the command line in your repository on your computer check the log and what branch you are on.</w:t>
+        <w:t>F</w:t>
+      </w:r>
+      <w:r>
+        <w:rPr>
+          <w:color w:val="24292F"/>
+        </w:rPr>
+        <w:t>rom the command line in your repository on your computer check the log and what branch you are on.</w:t>
       </w:r>
     </w:p>
     <w:p>
@@ -3990,6 +4420,7 @@
         <w:rPr>
           <w:color w:val="24292F"/>
         </w:rPr>
+        <w:lastRenderedPageBreak/>
         <w:tab/>
         <w:t>Copy and paste the commands you used</w:t>
       </w:r>
@@ -4047,7 +4478,7 @@
                 <wp:inline distT="0" distB="0" distL="0" distR="0" wp14:anchorId="16AF3468" wp14:editId="5A7A3905">
                   <wp:extent cx="2209800" cy="628650"/>
                   <wp:effectExtent l="0" t="0" r="0" b="0"/>
-                  <wp:docPr id="516629102" name="Picture 1"/>
+                  <wp:docPr id="516629102" name="Picture 516629102"/>
                   <wp:cNvGraphicFramePr>
                     <a:graphicFrameLocks xmlns:a="http://schemas.openxmlformats.org/drawingml/2006/main" noChangeAspect="1"/>
                   </wp:cNvGraphicFramePr>
@@ -4059,7 +4490,7 @@
                           <pic:cNvPicPr/>
                         </pic:nvPicPr>
                         <pic:blipFill>
-                          <a:blip r:embed="rId37"/>
+                          <a:blip r:embed="rId41"/>
                           <a:stretch>
                             <a:fillRect/>
                           </a:stretch>
@@ -4141,7 +4572,7 @@
                 <wp:inline distT="0" distB="0" distL="0" distR="0" wp14:anchorId="67D0D2CD" wp14:editId="5133FDA7">
                   <wp:extent cx="2066925" cy="1000125"/>
                   <wp:effectExtent l="0" t="0" r="9525" b="9525"/>
-                  <wp:docPr id="208765474" name="Picture 1"/>
+                  <wp:docPr id="208765474" name="Picture 208765474"/>
                   <wp:cNvGraphicFramePr>
                     <a:graphicFrameLocks xmlns:a="http://schemas.openxmlformats.org/drawingml/2006/main" noChangeAspect="1"/>
                   </wp:cNvGraphicFramePr>
@@ -4153,7 +4584,7 @@
                           <pic:cNvPicPr/>
                         </pic:nvPicPr>
                         <pic:blipFill>
-                          <a:blip r:embed="rId38"/>
+                          <a:blip r:embed="rId42"/>
                           <a:stretch>
                             <a:fillRect/>
                           </a:stretch>
@@ -4239,7 +4670,7 @@
                 <wp:inline distT="0" distB="0" distL="0" distR="0" wp14:anchorId="1B1A2E8F" wp14:editId="5678F732">
                   <wp:extent cx="2076450" cy="971550"/>
                   <wp:effectExtent l="0" t="0" r="0" b="0"/>
-                  <wp:docPr id="495113605" name="Picture 1"/>
+                  <wp:docPr id="495113605" name="Picture 495113605"/>
                   <wp:cNvGraphicFramePr>
                     <a:graphicFrameLocks xmlns:a="http://schemas.openxmlformats.org/drawingml/2006/main" noChangeAspect="1"/>
                   </wp:cNvGraphicFramePr>
@@ -4251,7 +4682,7 @@
                           <pic:cNvPicPr/>
                         </pic:nvPicPr>
                         <pic:blipFill>
-                          <a:blip r:embed="rId39"/>
+                          <a:blip r:embed="rId43"/>
                           <a:stretch>
                             <a:fillRect/>
                           </a:stretch>
@@ -4292,15 +4723,6 @@
     </w:p>
     <w:p>
       <w:pPr>
-        <w:spacing w:before="0" w:line="276" w:lineRule="auto"/>
-        <w:ind w:left="0" w:right="0" w:firstLine="0"/>
-        <w:rPr>
-          <w:color w:val="24292F"/>
-        </w:rPr>
-      </w:pPr>
-    </w:p>
-    <w:p>
-      <w:pPr>
         <w:numPr>
           <w:ilvl w:val="0"/>
           <w:numId w:val="6"/>
@@ -4340,7 +4762,13 @@
           <w:color w:val="24292F"/>
         </w:rPr>
         <w:tab/>
-        <w:t>git checkout 'sprint01'</w:t>
+        <w:t xml:space="preserve">git checkout </w:t>
+      </w:r>
+      <w:r>
+        <w:rPr>
+          <w:color w:val="24292F"/>
+        </w:rPr>
+        <w:t>'sprint01'</w:t>
       </w:r>
     </w:p>
     <w:p>
@@ -4522,7 +4950,13 @@
         <w:rPr>
           <w:color w:val="24292F"/>
         </w:rPr>
-        <w:t>Share the changes with the remote repository on the new sprint01  branch. Go to your github and you will see you now have two branches. Click to view the branches. Now others working on the branch could pull your updates from the sprinto1 branch.</w:t>
+        <w:t xml:space="preserve">Share the </w:t>
+      </w:r>
+      <w:r>
+        <w:rPr>
+          <w:color w:val="24292F"/>
+        </w:rPr>
+        <w:t>changes with the remote repository on the new sprint01  branch. Go to your github and you will see you now have two branches. Click to view the branches. Now others working on the branch could pull your updates from the sprinto1 branch.</w:t>
       </w:r>
     </w:p>
     <w:p>
@@ -4603,11 +5037,12 @@
           <w:noProof/>
           <w:color w:val="24292F"/>
         </w:rPr>
+        <w:lastRenderedPageBreak/>
         <w:drawing>
           <wp:inline distT="114300" distB="114300" distL="114300" distR="114300" wp14:anchorId="1C39D16F" wp14:editId="1C39D170">
             <wp:extent cx="2843213" cy="1493989"/>
             <wp:effectExtent l="0" t="0" r="0" b="0"/>
-            <wp:docPr id="7" name="image1.png"/>
+            <wp:docPr id="7" name="Picture 7"/>
             <wp:cNvGraphicFramePr/>
             <a:graphic xmlns:a="http://schemas.openxmlformats.org/drawingml/2006/main">
               <a:graphicData uri="http://schemas.openxmlformats.org/drawingml/2006/picture">
@@ -4617,7 +5052,7 @@
                     <pic:cNvPicPr preferRelativeResize="0"/>
                   </pic:nvPicPr>
                   <pic:blipFill>
-                    <a:blip r:embed="rId40"/>
+                    <a:blip r:embed="rId44"/>
                     <a:srcRect/>
                     <a:stretch>
                       <a:fillRect/>
@@ -4846,15 +5281,6 @@
     </w:p>
     <w:p>
       <w:pPr>
-        <w:spacing w:before="0" w:line="276" w:lineRule="auto"/>
-        <w:ind w:left="0" w:right="0" w:firstLine="0"/>
-        <w:rPr>
-          <w:color w:val="24292F"/>
-        </w:rPr>
-      </w:pPr>
-    </w:p>
-    <w:p>
-      <w:pPr>
         <w:numPr>
           <w:ilvl w:val="0"/>
           <w:numId w:val="6"/>
@@ -5054,7 +5480,7 @@
                 <wp:inline distT="0" distB="0" distL="0" distR="0" wp14:anchorId="2D7B6F88" wp14:editId="3A3A6E20">
                   <wp:extent cx="4242184" cy="2997822"/>
                   <wp:effectExtent l="0" t="0" r="6350" b="0"/>
-                  <wp:docPr id="1655692645" name="Picture 1"/>
+                  <wp:docPr id="1655692645" name="Picture 1655692645"/>
                   <wp:cNvGraphicFramePr>
                     <a:graphicFrameLocks xmlns:a="http://schemas.openxmlformats.org/drawingml/2006/main" noChangeAspect="1"/>
                   </wp:cNvGraphicFramePr>
@@ -5066,7 +5492,7 @@
                           <pic:cNvPicPr/>
                         </pic:nvPicPr>
                         <pic:blipFill>
-                          <a:blip r:embed="rId41"/>
+                          <a:blip r:embed="rId45"/>
                           <a:stretch>
                             <a:fillRect/>
                           </a:stretch>
@@ -5114,11 +5540,12 @@
               <w:rPr>
                 <w:noProof/>
               </w:rPr>
+              <w:lastRenderedPageBreak/>
               <w:drawing>
                 <wp:inline distT="0" distB="0" distL="0" distR="0" wp14:anchorId="48412664" wp14:editId="346A1BBB">
                   <wp:extent cx="4284482" cy="1834808"/>
                   <wp:effectExtent l="0" t="0" r="1905" b="0"/>
-                  <wp:docPr id="1187957232" name="Picture 1"/>
+                  <wp:docPr id="1187957232" name="Picture 1187957232"/>
                   <wp:cNvGraphicFramePr>
                     <a:graphicFrameLocks xmlns:a="http://schemas.openxmlformats.org/drawingml/2006/main" noChangeAspect="1"/>
                   </wp:cNvGraphicFramePr>
@@ -5130,7 +5557,7 @@
                           <pic:cNvPicPr/>
                         </pic:nvPicPr>
                         <pic:blipFill>
-                          <a:blip r:embed="rId42"/>
+                          <a:blip r:embed="rId46"/>
                           <a:stretch>
                             <a:fillRect/>
                           </a:stretch>
@@ -5195,7 +5622,7 @@
           <wp:inline distT="114300" distB="114300" distL="114300" distR="114300" wp14:anchorId="1C39D171" wp14:editId="1C39D172">
             <wp:extent cx="3052763" cy="1427449"/>
             <wp:effectExtent l="0" t="0" r="0" b="0"/>
-            <wp:docPr id="5" name="image3.png"/>
+            <wp:docPr id="5" name="Picture 5"/>
             <wp:cNvGraphicFramePr/>
             <a:graphic xmlns:a="http://schemas.openxmlformats.org/drawingml/2006/main">
               <a:graphicData uri="http://schemas.openxmlformats.org/drawingml/2006/picture">
@@ -5205,7 +5632,7 @@
                     <pic:cNvPicPr preferRelativeResize="0"/>
                   </pic:nvPicPr>
                   <pic:blipFill>
-                    <a:blip r:embed="rId43"/>
+                    <a:blip r:embed="rId47"/>
                     <a:srcRect/>
                     <a:stretch>
                       <a:fillRect/>
@@ -5230,11 +5657,6 @@
     </w:p>
     <w:p>
       <w:pPr>
-        <w:ind w:left="0" w:firstLine="0"/>
-      </w:pPr>
-    </w:p>
-    <w:p>
-      <w:pPr>
         <w:pStyle w:val="Heading2"/>
         <w:widowControl w:val="0"/>
         <w:spacing w:before="438" w:line="240" w:lineRule="auto"/>
@@ -5260,7 +5682,7 @@
         <w:t xml:space="preserve">including any resources you used to help you above. </w:t>
       </w:r>
       <w:r>
-        <w:t xml:space="preserve">This will be helpful when you keep technical documentation with your team.  </w:t>
+        <w:t xml:space="preserve">This will be helpful when you keep technical documentation with your team. </w:t>
       </w:r>
       <w:r>
         <w:rPr>
@@ -5271,7 +5693,120 @@
     </w:p>
     <w:p>
       <w:r>
-        <w:t>3.1 Explain  software version control. Address in your description branches, commits, merges, tags.</w:t>
+        <w:t xml:space="preserve">3.1 </w:t>
+      </w:r>
+      <w:r>
+        <w:t>Explain software</w:t>
+      </w:r>
+      <w:r>
+        <w:t xml:space="preserve"> version control. Address in your description branches, commits, merges, tags.</w:t>
+      </w:r>
+    </w:p>
+    <w:tbl>
+      <w:tblPr>
+        <w:tblW w:w="10087" w:type="dxa"/>
+        <w:tblBorders>
+          <w:top w:val="single" w:sz="8" w:space="0" w:color="000000"/>
+          <w:left w:val="single" w:sz="8" w:space="0" w:color="000000"/>
+          <w:bottom w:val="single" w:sz="8" w:space="0" w:color="000000"/>
+          <w:right w:val="single" w:sz="8" w:space="0" w:color="000000"/>
+          <w:insideH w:val="single" w:sz="8" w:space="0" w:color="000000"/>
+          <w:insideV w:val="single" w:sz="8" w:space="0" w:color="000000"/>
+        </w:tblBorders>
+        <w:tblLayout w:type="fixed"/>
+        <w:tblCellMar>
+          <w:top w:w="100" w:type="dxa"/>
+          <w:left w:w="100" w:type="dxa"/>
+          <w:bottom w:w="100" w:type="dxa"/>
+          <w:right w:w="100" w:type="dxa"/>
+        </w:tblCellMar>
+        <w:tblLook w:val="0600" w:firstRow="0" w:lastRow="0" w:firstColumn="0" w:lastColumn="0" w:noHBand="1" w:noVBand="1"/>
+      </w:tblPr>
+      <w:tblGrid>
+        <w:gridCol w:w="10087"/>
+      </w:tblGrid>
+      <w:tr>
+        <w:trPr>
+          <w:trHeight w:val="2861"/>
+        </w:trPr>
+        <w:tc>
+          <w:tcPr>
+            <w:tcW w:w="10087" w:type="dxa"/>
+            <w:shd w:val="clear" w:color="auto" w:fill="FFF2CC"/>
+            <w:tcMar>
+              <w:top w:w="100" w:type="dxa"/>
+              <w:left w:w="100" w:type="dxa"/>
+              <w:bottom w:w="100" w:type="dxa"/>
+              <w:right w:w="100" w:type="dxa"/>
+            </w:tcMar>
+          </w:tcPr>
+          <w:p>
+            <w:pPr>
+              <w:spacing w:before="0" w:line="276" w:lineRule="auto"/>
+              <w:ind w:left="0" w:right="0" w:firstLine="0"/>
+            </w:pPr>
+            <w:r>
+              <w:t xml:space="preserve">Software version control is a technology that allows you to </w:t>
+            </w:r>
+            <w:r>
+              <w:t xml:space="preserve">check changes before they are applied, work on a single file from multiple devices, </w:t>
+            </w:r>
+            <w:r>
+              <w:t xml:space="preserve">have separate branches for different production lines, </w:t>
+            </w:r>
+            <w:r>
+              <w:t xml:space="preserve">and add tags. </w:t>
+            </w:r>
+            <w:r>
+              <w:t>Branches allow developers to work on separate work which then allows a product manager to review the code before it all comes together and possibly breaks.</w:t>
+            </w:r>
+            <w:r>
+              <w:t xml:space="preserve"> With version control, you </w:t>
+            </w:r>
+            <w:r>
+              <w:t xml:space="preserve">stage your local changes by “committing” them and then you “push” them to the remote repository which updates it on all other computers linked to the repo. </w:t>
+            </w:r>
+            <w:r>
+              <w:t xml:space="preserve">Merges happen when you take two branches and merge the code or documents into one of the branches, thus making the other branch obsolete. Lastly, tags are </w:t>
+            </w:r>
+            <w:r>
+              <w:t>ways to “</w:t>
+            </w:r>
+            <w:r>
+              <w:t>tag specific points in a repository’s history as being important</w:t>
+            </w:r>
+            <w:r>
+              <w:t>” (</w:t>
+            </w:r>
+            <w:hyperlink r:id="rId48" w:history="1">
+              <w:r>
+                <w:rPr>
+                  <w:rStyle w:val="Hyperlink"/>
+                </w:rPr>
+                <w:t>https://git-scm.com/book/en/v2/Git-Basics-Tagging</w:t>
+              </w:r>
+            </w:hyperlink>
+            <w:r>
+              <w:t xml:space="preserve">). Tags allow developers to locate significant tags which could correspond to versions or </w:t>
+            </w:r>
+            <w:r>
+              <w:t xml:space="preserve">big leaps in the code. They can revert back to a previous version if need be. </w:t>
+            </w:r>
+          </w:p>
+        </w:tc>
+      </w:tr>
+    </w:tbl>
+    <w:p>
+      <w:pPr>
+        <w:ind w:left="0" w:firstLine="0"/>
+      </w:pPr>
+    </w:p>
+    <w:p>
+      <w:pPr>
+        <w:ind w:left="0" w:firstLine="0"/>
+      </w:pPr>
+      <w:r>
+        <w:t>3.2 Research what Git is and what its relationship is to software version control. Include how GitHub integrates with git.</w:t>
       </w:r>
     </w:p>
     <w:tbl>
@@ -5314,24 +5849,62 @@
           </w:tcPr>
           <w:p>
             <w:pPr>
+              <w:widowControl w:val="0"/>
               <w:spacing w:before="0" w:line="276" w:lineRule="auto"/>
               <w:ind w:left="0" w:right="0" w:firstLine="0"/>
-            </w:pPr>
+              <w:rPr>
+                <w:sz w:val="21"/>
+                <w:szCs w:val="21"/>
+              </w:rPr>
+            </w:pPr>
+            <w:r>
+              <w:lastRenderedPageBreak/>
+              <w:t xml:space="preserve">Git is the version control software that </w:t>
+            </w:r>
+            <w:r>
+              <w:t xml:space="preserve">allows user to </w:t>
+            </w:r>
+            <w:r>
+              <w:t>manage their projects</w:t>
+            </w:r>
+            <w:r>
+              <w:t xml:space="preserve">’ code and documents. Git </w:t>
+            </w:r>
+            <w:r>
+              <w:t xml:space="preserve">is the heart of all other VC hosts like GitHub. GitHub is a web-based program that </w:t>
+            </w:r>
+            <w:r>
+              <w:t xml:space="preserve">hosts Git </w:t>
+            </w:r>
+            <w:r>
+              <w:t xml:space="preserve">functionality to allow users a visual GUI </w:t>
+            </w:r>
+            <w:r>
+              <w:t xml:space="preserve">and a remote cloud-based location to store their repositories. </w:t>
+            </w:r>
           </w:p>
         </w:tc>
       </w:tr>
     </w:tbl>
     <w:p>
       <w:pPr>
+        <w:widowControl w:val="0"/>
+        <w:spacing w:before="0" w:line="276" w:lineRule="auto"/>
+        <w:ind w:left="0" w:right="0" w:firstLine="0"/>
+      </w:pPr>
+    </w:p>
+    <w:p>
+      <w:pPr>
         <w:ind w:left="0" w:firstLine="0"/>
       </w:pPr>
-    </w:p>
-    <w:p>
-      <w:pPr>
-        <w:ind w:left="0" w:firstLine="0"/>
-      </w:pPr>
-      <w:r>
-        <w:t>3.2 Research what Git is and what its relationship is to software version control. Include how GitHub integrates with git.</w:t>
+      <w:r>
+        <w:t xml:space="preserve">3.2 Explain the following commands and include examples: commit, pull, push, add, </w:t>
+      </w:r>
+      <w:r>
+        <w:t xml:space="preserve">clone, status, log, </w:t>
+      </w:r>
+      <w:r>
+        <w:t>checkout.</w:t>
       </w:r>
     </w:p>
     <w:tbl>
@@ -5374,20 +5947,864 @@
           </w:tcPr>
           <w:p>
             <w:pPr>
+              <w:rPr>
+                <w:noProof/>
+              </w:rPr>
+            </w:pPr>
+            <w:r>
+              <w:t xml:space="preserve">commit: </w:t>
+            </w:r>
+            <w:ins w:id="9" w:author="Microsoft Word" w:date="2024-01-24T18:32:00Z">
+              <w:r>
+                <w:t>“</w:t>
+              </w:r>
+            </w:ins>
+            <w:r>
+              <w:t>G</w:t>
+            </w:r>
+            <w:r>
+              <w:t>it commit creates a commit, which is like a snapshot of your repository. These commits are snapshots of your entire repository at specific times</w:t>
+            </w:r>
+            <w:r>
+              <w:t>. You should make new commits often, based around logical units of change. Over time, commits should tell a story of the history of your repository and how it came to be the way that it currently is. Commits include lots of metadata in addition to the contents and message, like the author, timestamp, and more.</w:t>
+            </w:r>
+            <w:r>
+              <w:t xml:space="preserve"> (</w:t>
+            </w:r>
+            <w:hyperlink r:id="rId49" w:history="1">
+              <w:r>
+                <w:rPr>
+                  <w:rStyle w:val="Hyperlink"/>
+                </w:rPr>
+                <w:t>https://github.com/git-guides/git-commit</w:t>
+              </w:r>
+            </w:hyperlink>
+            <w:r>
+              <w:t>)</w:t>
+            </w:r>
+            <w:r>
+              <w:rPr>
+                <w:noProof/>
+              </w:rPr>
+              <w:t xml:space="preserve"> </w:t>
+            </w:r>
+            <w:ins w:id="10" w:author="Microsoft Word" w:date="2024-01-24T18:32:00Z">
+              <w:r>
+                <w:t>”</w:t>
+              </w:r>
+              <w:r>
+                <w:t xml:space="preserve"> (</w:t>
+              </w:r>
+              <w:r>
+                <w:fldChar w:fldCharType="begin"/>
+              </w:r>
+              <w:r>
+                <w:instrText>HYPERLINK "</w:instrText>
+              </w:r>
+              <w:r>
+                <w:instrText>https://github.com/git-guides/git-commit</w:instrText>
+              </w:r>
+              <w:r>
+                <w:instrText>"</w:instrText>
+              </w:r>
+              <w:r>
+                <w:fldChar w:fldCharType="separate"/>
+              </w:r>
+              <w:r>
+                <w:rPr>
+                  <w:rStyle w:val="Hyperlink"/>
+                </w:rPr>
+                <w:t>https://github.com/git-guides/git-commit</w:t>
+              </w:r>
+              <w:r>
+                <w:fldChar w:fldCharType="end"/>
+              </w:r>
+              <w:r>
+                <w:t>)</w:t>
+              </w:r>
+              <w:r>
+                <w:rPr>
+                  <w:noProof/>
+                </w:rPr>
+                <w:t>. Commit does not update the remote repo, it only stores y</w:t>
+              </w:r>
+            </w:ins>
+            <w:r>
+              <w:rPr>
+                <w:noProof/>
+              </w:rPr>
+              <w:t xml:space="preserve">our changes for future use. </w:t>
+            </w:r>
+          </w:p>
+          <w:p>
+            <w:r>
+              <w:rPr>
+                <w:noProof/>
+              </w:rPr>
+              <w:drawing>
+                <wp:inline distT="0" distB="0" distL="0" distR="0" wp14:anchorId="43FB8F57" wp14:editId="24B6DC5E">
+                  <wp:extent cx="2343150" cy="628650"/>
+                  <wp:effectExtent l="0" t="0" r="0" b="0"/>
+                  <wp:docPr id="529888503" name="Picture 1"/>
+                  <wp:cNvGraphicFramePr>
+                    <a:graphicFrameLocks xmlns:a="http://schemas.openxmlformats.org/drawingml/2006/main" noChangeAspect="1"/>
+                  </wp:cNvGraphicFramePr>
+                  <a:graphic xmlns:a="http://schemas.openxmlformats.org/drawingml/2006/main">
+                    <a:graphicData uri="http://schemas.openxmlformats.org/drawingml/2006/picture">
+                      <pic:pic xmlns:pic="http://schemas.openxmlformats.org/drawingml/2006/picture">
+                        <pic:nvPicPr>
+                          <pic:cNvPr id="529888503" name=""/>
+                          <pic:cNvPicPr/>
+                        </pic:nvPicPr>
+                        <pic:blipFill>
+                          <a:blip r:embed="rId50"/>
+                          <a:stretch>
+                            <a:fillRect/>
+                          </a:stretch>
+                        </pic:blipFill>
+                        <pic:spPr>
+                          <a:xfrm>
+                            <a:off x="0" y="0"/>
+                            <a:ext cx="2343150" cy="628650"/>
+                          </a:xfrm>
+                          <a:prstGeom prst="rect">
+                            <a:avLst/>
+                          </a:prstGeom>
+                        </pic:spPr>
+                      </pic:pic>
+                    </a:graphicData>
+                  </a:graphic>
+                </wp:inline>
+              </w:drawing>
+            </w:r>
+          </w:p>
+          <w:p>
+            <w:r>
+              <w:t>pull: Git pull updates your local code with the most recent version from the remote (cloud) repository.</w:t>
+            </w:r>
+            <w:r>
+              <w:rPr>
+                <w:noProof/>
+              </w:rPr>
+              <w:t xml:space="preserve"> </w:t>
+            </w:r>
+            <w:r>
+              <w:rPr>
+                <w:noProof/>
+              </w:rPr>
+              <w:drawing>
+                <wp:inline distT="0" distB="0" distL="0" distR="0" wp14:anchorId="22C16C8E" wp14:editId="716E3D5A">
+                  <wp:extent cx="1457325" cy="352425"/>
+                  <wp:effectExtent l="0" t="0" r="9525" b="9525"/>
+                  <wp:docPr id="1066414594" name="Picture 1"/>
+                  <wp:cNvGraphicFramePr>
+                    <a:graphicFrameLocks xmlns:a="http://schemas.openxmlformats.org/drawingml/2006/main" noChangeAspect="1"/>
+                  </wp:cNvGraphicFramePr>
+                  <a:graphic xmlns:a="http://schemas.openxmlformats.org/drawingml/2006/main">
+                    <a:graphicData uri="http://schemas.openxmlformats.org/drawingml/2006/picture">
+                      <pic:pic xmlns:pic="http://schemas.openxmlformats.org/drawingml/2006/picture">
+                        <pic:nvPicPr>
+                          <pic:cNvPr id="1066414594" name=""/>
+                          <pic:cNvPicPr/>
+                        </pic:nvPicPr>
+                        <pic:blipFill>
+                          <a:blip r:embed="rId51"/>
+                          <a:stretch>
+                            <a:fillRect/>
+                          </a:stretch>
+                        </pic:blipFill>
+                        <pic:spPr>
+                          <a:xfrm>
+                            <a:off x="0" y="0"/>
+                            <a:ext cx="1457325" cy="352425"/>
+                          </a:xfrm>
+                          <a:prstGeom prst="rect">
+                            <a:avLst/>
+                          </a:prstGeom>
+                        </pic:spPr>
+                      </pic:pic>
+                    </a:graphicData>
+                  </a:graphic>
+                </wp:inline>
+              </w:drawing>
+            </w:r>
+          </w:p>
+          <w:p>
+            <w:r>
+              <w:t>push:</w:t>
+            </w:r>
+            <w:r>
+              <w:t xml:space="preserve"> Git push takes the code on your local machine and </w:t>
+            </w:r>
+            <w:r>
+              <w:t xml:space="preserve">joins it to the remote repository. This makes the local changes available for everyone to see on the branch you committed from. </w:t>
+            </w:r>
+            <w:r>
+              <w:t xml:space="preserve"> </w:t>
+            </w:r>
+            <w:r>
+              <w:rPr>
+                <w:noProof/>
+              </w:rPr>
+              <w:drawing>
+                <wp:inline distT="0" distB="0" distL="0" distR="0" wp14:anchorId="0B8D3589" wp14:editId="434B78CC">
+                  <wp:extent cx="4657725" cy="1543050"/>
+                  <wp:effectExtent l="0" t="0" r="9525" b="0"/>
+                  <wp:docPr id="952682887" name="Picture 1"/>
+                  <wp:cNvGraphicFramePr>
+                    <a:graphicFrameLocks xmlns:a="http://schemas.openxmlformats.org/drawingml/2006/main" noChangeAspect="1"/>
+                  </wp:cNvGraphicFramePr>
+                  <a:graphic xmlns:a="http://schemas.openxmlformats.org/drawingml/2006/main">
+                    <a:graphicData uri="http://schemas.openxmlformats.org/drawingml/2006/picture">
+                      <pic:pic xmlns:pic="http://schemas.openxmlformats.org/drawingml/2006/picture">
+                        <pic:nvPicPr>
+                          <pic:cNvPr id="952682887" name=""/>
+                          <pic:cNvPicPr/>
+                        </pic:nvPicPr>
+                        <pic:blipFill>
+                          <a:blip r:embed="rId52"/>
+                          <a:stretch>
+                            <a:fillRect/>
+                          </a:stretch>
+                        </pic:blipFill>
+                        <pic:spPr>
+                          <a:xfrm>
+                            <a:off x="0" y="0"/>
+                            <a:ext cx="4657725" cy="1543050"/>
+                          </a:xfrm>
+                          <a:prstGeom prst="rect">
+                            <a:avLst/>
+                          </a:prstGeom>
+                        </pic:spPr>
+                      </pic:pic>
+                    </a:graphicData>
+                  </a:graphic>
+                </wp:inline>
+              </w:drawing>
+            </w:r>
+          </w:p>
+          <w:p>
+            <w:r>
+              <w:t>add:</w:t>
+            </w:r>
+            <w:r>
+              <w:t xml:space="preserve"> Git add is used to add specific files to a commit command. </w:t>
+            </w:r>
+            <w:r>
+              <w:t xml:space="preserve">“Git add .” adds all changes which is most common, but “git add [file name]” can also be used to add specific files. </w:t>
+            </w:r>
+            <w:r>
+              <w:rPr>
+                <w:noProof/>
+              </w:rPr>
+              <w:drawing>
+                <wp:inline distT="0" distB="0" distL="0" distR="0" wp14:anchorId="54B9CD1D" wp14:editId="76FEC047">
+                  <wp:extent cx="1514475" cy="219075"/>
+                  <wp:effectExtent l="0" t="0" r="9525" b="9525"/>
+                  <wp:docPr id="955269895" name="Picture 1"/>
+                  <wp:cNvGraphicFramePr>
+                    <a:graphicFrameLocks xmlns:a="http://schemas.openxmlformats.org/drawingml/2006/main" noChangeAspect="1"/>
+                  </wp:cNvGraphicFramePr>
+                  <a:graphic xmlns:a="http://schemas.openxmlformats.org/drawingml/2006/main">
+                    <a:graphicData uri="http://schemas.openxmlformats.org/drawingml/2006/picture">
+                      <pic:pic xmlns:pic="http://schemas.openxmlformats.org/drawingml/2006/picture">
+                        <pic:nvPicPr>
+                          <pic:cNvPr id="955269895" name=""/>
+                          <pic:cNvPicPr/>
+                        </pic:nvPicPr>
+                        <pic:blipFill>
+                          <a:blip r:embed="rId53"/>
+                          <a:stretch>
+                            <a:fillRect/>
+                          </a:stretch>
+                        </pic:blipFill>
+                        <pic:spPr>
+                          <a:xfrm>
+                            <a:off x="0" y="0"/>
+                            <a:ext cx="1514475" cy="219075"/>
+                          </a:xfrm>
+                          <a:prstGeom prst="rect">
+                            <a:avLst/>
+                          </a:prstGeom>
+                        </pic:spPr>
+                      </pic:pic>
+                    </a:graphicData>
+                  </a:graphic>
+                </wp:inline>
+              </w:drawing>
+            </w:r>
+          </w:p>
+          <w:p>
+            <w:r>
+              <w:t>clone:</w:t>
+            </w:r>
+            <w:r>
+              <w:t xml:space="preserve"> Git clone is used to duplicate </w:t>
+            </w:r>
+            <w:r>
+              <w:t>the contents in a</w:t>
+            </w:r>
+            <w:r>
+              <w:t xml:space="preserve"> remote repo onto a local machine</w:t>
+            </w:r>
+            <w:r>
+              <w:t xml:space="preserve"> but it does not link your local machine with the remote repo (use git </w:t>
+            </w:r>
+            <w:r>
+              <w:t xml:space="preserve">add remote for that). </w:t>
+            </w:r>
+            <w:r>
+              <w:rPr>
+                <w:noProof/>
+              </w:rPr>
+              <w:drawing>
+                <wp:inline distT="0" distB="0" distL="0" distR="0" wp14:anchorId="6BF80F5F" wp14:editId="2672B303">
+                  <wp:extent cx="3905250" cy="476250"/>
+                  <wp:effectExtent l="0" t="0" r="0" b="0"/>
+                  <wp:docPr id="976919664" name="Picture 1"/>
+                  <wp:cNvGraphicFramePr>
+                    <a:graphicFrameLocks xmlns:a="http://schemas.openxmlformats.org/drawingml/2006/main" noChangeAspect="1"/>
+                  </wp:cNvGraphicFramePr>
+                  <a:graphic xmlns:a="http://schemas.openxmlformats.org/drawingml/2006/main">
+                    <a:graphicData uri="http://schemas.openxmlformats.org/drawingml/2006/picture">
+                      <pic:pic xmlns:pic="http://schemas.openxmlformats.org/drawingml/2006/picture">
+                        <pic:nvPicPr>
+                          <pic:cNvPr id="976919664" name=""/>
+                          <pic:cNvPicPr/>
+                        </pic:nvPicPr>
+                        <pic:blipFill>
+                          <a:blip r:embed="rId54"/>
+                          <a:stretch>
+                            <a:fillRect/>
+                          </a:stretch>
+                        </pic:blipFill>
+                        <pic:spPr>
+                          <a:xfrm>
+                            <a:off x="0" y="0"/>
+                            <a:ext cx="3905250" cy="476250"/>
+                          </a:xfrm>
+                          <a:prstGeom prst="rect">
+                            <a:avLst/>
+                          </a:prstGeom>
+                        </pic:spPr>
+                      </pic:pic>
+                    </a:graphicData>
+                  </a:graphic>
+                </wp:inline>
+              </w:drawing>
+            </w:r>
+          </w:p>
+          <w:p>
+            <w:r>
+              <w:t>status:</w:t>
+            </w:r>
+            <w:r>
+              <w:t xml:space="preserve"> Git status </w:t>
+            </w:r>
+            <w:r>
+              <w:t xml:space="preserve">is used to see if there are any changes to your local repository which would tell you if a commit is needed. </w:t>
+            </w:r>
+          </w:p>
+          <w:p>
+            <w:r>
+              <w:rPr>
+                <w:noProof/>
+              </w:rPr>
+              <w:drawing>
+                <wp:inline distT="0" distB="0" distL="0" distR="0" wp14:anchorId="067A1B2E" wp14:editId="15715A28">
+                  <wp:extent cx="3219450" cy="762000"/>
+                  <wp:effectExtent l="0" t="0" r="0" b="0"/>
+                  <wp:docPr id="1157892777" name="Picture 1"/>
+                  <wp:cNvGraphicFramePr>
+                    <a:graphicFrameLocks xmlns:a="http://schemas.openxmlformats.org/drawingml/2006/main" noChangeAspect="1"/>
+                  </wp:cNvGraphicFramePr>
+                  <a:graphic xmlns:a="http://schemas.openxmlformats.org/drawingml/2006/main">
+                    <a:graphicData uri="http://schemas.openxmlformats.org/drawingml/2006/picture">
+                      <pic:pic xmlns:pic="http://schemas.openxmlformats.org/drawingml/2006/picture">
+                        <pic:nvPicPr>
+                          <pic:cNvPr id="1157892777" name=""/>
+                          <pic:cNvPicPr/>
+                        </pic:nvPicPr>
+                        <pic:blipFill>
+                          <a:blip r:embed="rId55"/>
+                          <a:stretch>
+                            <a:fillRect/>
+                          </a:stretch>
+                        </pic:blipFill>
+                        <pic:spPr>
+                          <a:xfrm>
+                            <a:off x="0" y="0"/>
+                            <a:ext cx="3219450" cy="762000"/>
+                          </a:xfrm>
+                          <a:prstGeom prst="rect">
+                            <a:avLst/>
+                          </a:prstGeom>
+                        </pic:spPr>
+                      </pic:pic>
+                    </a:graphicData>
+                  </a:graphic>
+                </wp:inline>
+              </w:drawing>
+            </w:r>
+            <w:r>
+              <w:rPr>
+                <w:noProof/>
+              </w:rPr>
+              <w:drawing>
+                <wp:inline distT="0" distB="0" distL="0" distR="0" wp14:anchorId="665DC626" wp14:editId="368783B9">
+                  <wp:extent cx="5181600" cy="1381125"/>
+                  <wp:effectExtent l="0" t="0" r="0" b="9525"/>
+                  <wp:docPr id="1261920254" name="Picture 1"/>
+                  <wp:cNvGraphicFramePr>
+                    <a:graphicFrameLocks xmlns:a="http://schemas.openxmlformats.org/drawingml/2006/main" noChangeAspect="1"/>
+                  </wp:cNvGraphicFramePr>
+                  <a:graphic xmlns:a="http://schemas.openxmlformats.org/drawingml/2006/main">
+                    <a:graphicData uri="http://schemas.openxmlformats.org/drawingml/2006/picture">
+                      <pic:pic xmlns:pic="http://schemas.openxmlformats.org/drawingml/2006/picture">
+                        <pic:nvPicPr>
+                          <pic:cNvPr id="1261920254" name=""/>
+                          <pic:cNvPicPr/>
+                        </pic:nvPicPr>
+                        <pic:blipFill>
+                          <a:blip r:embed="rId56"/>
+                          <a:stretch>
+                            <a:fillRect/>
+                          </a:stretch>
+                        </pic:blipFill>
+                        <pic:spPr>
+                          <a:xfrm>
+                            <a:off x="0" y="0"/>
+                            <a:ext cx="5181600" cy="1381125"/>
+                          </a:xfrm>
+                          <a:prstGeom prst="rect">
+                            <a:avLst/>
+                          </a:prstGeom>
+                        </pic:spPr>
+                      </pic:pic>
+                    </a:graphicData>
+                  </a:graphic>
+                </wp:inline>
+              </w:drawing>
+            </w:r>
+          </w:p>
+          <w:p>
+            <w:r>
+              <w:t>log:</w:t>
+            </w:r>
+            <w:r>
+              <w:t xml:space="preserve"> Git log is used to view </w:t>
+            </w:r>
+            <w:r>
+              <w:t xml:space="preserve">a history of past commits. </w:t>
+            </w:r>
+          </w:p>
+          <w:p>
+            <w:pPr>
               <w:spacing w:before="0" w:line="276" w:lineRule="auto"/>
               <w:ind w:left="0" w:right="0" w:firstLine="0"/>
             </w:pPr>
-          </w:p>
-          <w:p>
-            <w:pPr>
-              <w:widowControl w:val="0"/>
-              <w:spacing w:before="0" w:line="276" w:lineRule="auto"/>
-              <w:ind w:left="0" w:right="0" w:firstLine="0"/>
-              <w:rPr>
-                <w:sz w:val="21"/>
-                <w:szCs w:val="21"/>
-              </w:rPr>
-            </w:pPr>
+            <w:r>
+              <w:rPr>
+                <w:noProof/>
+              </w:rPr>
+              <mc:AlternateContent>
+                <mc:Choice Requires="wps">
+                  <w:drawing>
+                    <wp:anchor distT="0" distB="0" distL="114300" distR="114300" simplePos="0" relativeHeight="251669504" behindDoc="0" locked="0" layoutInCell="1" allowOverlap="1" wp14:anchorId="4165D83B" wp14:editId="63E40044">
+                      <wp:simplePos x="0" y="0"/>
+                      <wp:positionH relativeFrom="column">
+                        <wp:posOffset>1471295</wp:posOffset>
+                      </wp:positionH>
+                      <wp:positionV relativeFrom="paragraph">
+                        <wp:posOffset>3261995</wp:posOffset>
+                      </wp:positionV>
+                      <wp:extent cx="1800225" cy="104775"/>
+                      <wp:effectExtent l="57150" t="19050" r="85725" b="104775"/>
+                      <wp:wrapNone/>
+                      <wp:docPr id="1977046664" name="Rectangle 1"/>
+                      <wp:cNvGraphicFramePr/>
+                      <a:graphic xmlns:a="http://schemas.openxmlformats.org/drawingml/2006/main">
+                        <a:graphicData uri="http://schemas.microsoft.com/office/word/2010/wordprocessingShape">
+                          <wps:wsp>
+                            <wps:cNvSpPr/>
+                            <wps:spPr>
+                              <a:xfrm>
+                                <a:off x="0" y="0"/>
+                                <a:ext cx="1800225" cy="104775"/>
+                              </a:xfrm>
+                              <a:prstGeom prst="rect">
+                                <a:avLst/>
+                              </a:prstGeom>
+                              <a:solidFill>
+                                <a:schemeClr val="tx1"/>
+                              </a:solidFill>
+                            </wps:spPr>
+                            <wps:style>
+                              <a:lnRef idx="1">
+                                <a:schemeClr val="dk1"/>
+                              </a:lnRef>
+                              <a:fillRef idx="3">
+                                <a:schemeClr val="dk1"/>
+                              </a:fillRef>
+                              <a:effectRef idx="2">
+                                <a:schemeClr val="dk1"/>
+                              </a:effectRef>
+                              <a:fontRef idx="minor">
+                                <a:schemeClr val="lt1"/>
+                              </a:fontRef>
+                            </wps:style>
+                            <wps:bodyPr rot="0" spcFirstLastPara="0" vertOverflow="overflow" horzOverflow="overflow" vert="horz" wrap="square" lIns="91440" tIns="45720" rIns="91440" bIns="45720" numCol="1" spcCol="0" rtlCol="0" fromWordArt="0" anchor="ctr" anchorCtr="0" forceAA="0" compatLnSpc="1">
+                              <a:prstTxWarp prst="textNoShape">
+                                <a:avLst/>
+                              </a:prstTxWarp>
+                              <a:noAutofit/>
+                            </wps:bodyPr>
+                          </wps:wsp>
+                        </a:graphicData>
+                      </a:graphic>
+                    </wp:anchor>
+                  </w:drawing>
+                </mc:Choice>
+                <mc:Fallback>
+                  <w:pict>
+                    <v:rect w14:anchorId="24E11896" id="Rectangle 1" o:spid="_x0000_s1026" style="position:absolute;margin-left:115.85pt;margin-top:256.85pt;width:141.75pt;height:8.25pt;z-index:251669504;visibility:visible;mso-wrap-style:square;mso-wrap-distance-left:9pt;mso-wrap-distance-top:0;mso-wrap-distance-right:9pt;mso-wrap-distance-bottom:0;mso-position-horizontal:absolute;mso-position-horizontal-relative:text;mso-position-vertical:absolute;mso-position-vertical-relative:text;v-text-anchor:middle" o:gfxdata="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" fillcolor="black [3213]" strokecolor="black [3040]">
+                      <v:shadow on="t" color="black" opacity="22937f" origin=",.5" offset="0,.63889mm"/>
+                    </v:rect>
+                  </w:pict>
+                </mc:Fallback>
+              </mc:AlternateContent>
+            </w:r>
+            <w:r>
+              <w:rPr>
+                <w:noProof/>
+              </w:rPr>
+              <mc:AlternateContent>
+                <mc:Choice Requires="wps">
+                  <w:drawing>
+                    <wp:anchor distT="0" distB="0" distL="114300" distR="114300" simplePos="0" relativeHeight="251667456" behindDoc="0" locked="0" layoutInCell="1" allowOverlap="1" wp14:anchorId="1C5E5C19" wp14:editId="27CECBCF">
+                      <wp:simplePos x="0" y="0"/>
+                      <wp:positionH relativeFrom="column">
+                        <wp:posOffset>1471295</wp:posOffset>
+                      </wp:positionH>
+                      <wp:positionV relativeFrom="paragraph">
+                        <wp:posOffset>2538095</wp:posOffset>
+                      </wp:positionV>
+                      <wp:extent cx="1800225" cy="104775"/>
+                      <wp:effectExtent l="57150" t="19050" r="85725" b="104775"/>
+                      <wp:wrapNone/>
+                      <wp:docPr id="728601115" name="Rectangle 1"/>
+                      <wp:cNvGraphicFramePr/>
+                      <a:graphic xmlns:a="http://schemas.openxmlformats.org/drawingml/2006/main">
+                        <a:graphicData uri="http://schemas.microsoft.com/office/word/2010/wordprocessingShape">
+                          <wps:wsp>
+                            <wps:cNvSpPr/>
+                            <wps:spPr>
+                              <a:xfrm>
+                                <a:off x="0" y="0"/>
+                                <a:ext cx="1800225" cy="104775"/>
+                              </a:xfrm>
+                              <a:prstGeom prst="rect">
+                                <a:avLst/>
+                              </a:prstGeom>
+                              <a:solidFill>
+                                <a:schemeClr val="tx1"/>
+                              </a:solidFill>
+                            </wps:spPr>
+                            <wps:style>
+                              <a:lnRef idx="1">
+                                <a:schemeClr val="dk1"/>
+                              </a:lnRef>
+                              <a:fillRef idx="3">
+                                <a:schemeClr val="dk1"/>
+                              </a:fillRef>
+                              <a:effectRef idx="2">
+                                <a:schemeClr val="dk1"/>
+                              </a:effectRef>
+                              <a:fontRef idx="minor">
+                                <a:schemeClr val="lt1"/>
+                              </a:fontRef>
+                            </wps:style>
+                            <wps:bodyPr rot="0" spcFirstLastPara="0" vertOverflow="overflow" horzOverflow="overflow" vert="horz" wrap="square" lIns="91440" tIns="45720" rIns="91440" bIns="45720" numCol="1" spcCol="0" rtlCol="0" fromWordArt="0" anchor="ctr" anchorCtr="0" forceAA="0" compatLnSpc="1">
+                              <a:prstTxWarp prst="textNoShape">
+                                <a:avLst/>
+                              </a:prstTxWarp>
+                              <a:noAutofit/>
+                            </wps:bodyPr>
+                          </wps:wsp>
+                        </a:graphicData>
+                      </a:graphic>
+                    </wp:anchor>
+                  </w:drawing>
+                </mc:Choice>
+                <mc:Fallback>
+                  <w:pict>
+                    <v:rect w14:anchorId="5BF43F08" id="Rectangle 1" o:spid="_x0000_s1026" style="position:absolute;margin-left:115.85pt;margin-top:199.85pt;width:141.75pt;height:8.25pt;z-index:251667456;visibility:visible;mso-wrap-style:square;mso-wrap-distance-left:9pt;mso-wrap-distance-top:0;mso-wrap-distance-right:9pt;mso-wrap-distance-bottom:0;mso-position-horizontal:absolute;mso-position-horizontal-relative:text;mso-position-vertical:absolute;mso-position-vertical-relative:text;v-text-anchor:middle" o:gfxdata="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" fillcolor="black [3213]" strokecolor="black [3040]">
+                      <v:shadow on="t" color="black" opacity="22937f" origin=",.5" offset="0,.63889mm"/>
+                    </v:rect>
+                  </w:pict>
+                </mc:Fallback>
+              </mc:AlternateContent>
+            </w:r>
+            <w:r>
+              <w:rPr>
+                <w:noProof/>
+              </w:rPr>
+              <mc:AlternateContent>
+                <mc:Choice Requires="wps">
+                  <w:drawing>
+                    <wp:anchor distT="0" distB="0" distL="114300" distR="114300" simplePos="0" relativeHeight="251665408" behindDoc="0" locked="0" layoutInCell="1" allowOverlap="1" wp14:anchorId="45525FFF" wp14:editId="5F933623">
+                      <wp:simplePos x="0" y="0"/>
+                      <wp:positionH relativeFrom="column">
+                        <wp:posOffset>1423670</wp:posOffset>
+                      </wp:positionH>
+                      <wp:positionV relativeFrom="paragraph">
+                        <wp:posOffset>1804670</wp:posOffset>
+                      </wp:positionV>
+                      <wp:extent cx="1800225" cy="104775"/>
+                      <wp:effectExtent l="57150" t="19050" r="85725" b="104775"/>
+                      <wp:wrapNone/>
+                      <wp:docPr id="861302679" name="Rectangle 1"/>
+                      <wp:cNvGraphicFramePr/>
+                      <a:graphic xmlns:a="http://schemas.openxmlformats.org/drawingml/2006/main">
+                        <a:graphicData uri="http://schemas.microsoft.com/office/word/2010/wordprocessingShape">
+                          <wps:wsp>
+                            <wps:cNvSpPr/>
+                            <wps:spPr>
+                              <a:xfrm>
+                                <a:off x="0" y="0"/>
+                                <a:ext cx="1800225" cy="104775"/>
+                              </a:xfrm>
+                              <a:prstGeom prst="rect">
+                                <a:avLst/>
+                              </a:prstGeom>
+                              <a:solidFill>
+                                <a:schemeClr val="tx1"/>
+                              </a:solidFill>
+                            </wps:spPr>
+                            <wps:style>
+                              <a:lnRef idx="1">
+                                <a:schemeClr val="dk1"/>
+                              </a:lnRef>
+                              <a:fillRef idx="3">
+                                <a:schemeClr val="dk1"/>
+                              </a:fillRef>
+                              <a:effectRef idx="2">
+                                <a:schemeClr val="dk1"/>
+                              </a:effectRef>
+                              <a:fontRef idx="minor">
+                                <a:schemeClr val="lt1"/>
+                              </a:fontRef>
+                            </wps:style>
+                            <wps:bodyPr rot="0" spcFirstLastPara="0" vertOverflow="overflow" horzOverflow="overflow" vert="horz" wrap="square" lIns="91440" tIns="45720" rIns="91440" bIns="45720" numCol="1" spcCol="0" rtlCol="0" fromWordArt="0" anchor="ctr" anchorCtr="0" forceAA="0" compatLnSpc="1">
+                              <a:prstTxWarp prst="textNoShape">
+                                <a:avLst/>
+                              </a:prstTxWarp>
+                              <a:noAutofit/>
+                            </wps:bodyPr>
+                          </wps:wsp>
+                        </a:graphicData>
+                      </a:graphic>
+                    </wp:anchor>
+                  </w:drawing>
+                </mc:Choice>
+                <mc:Fallback>
+                  <w:pict>
+                    <v:rect w14:anchorId="3524FE40" id="Rectangle 1" o:spid="_x0000_s1026" style="position:absolute;margin-left:112.1pt;margin-top:142.1pt;width:141.75pt;height:8.25pt;z-index:251665408;visibility:visible;mso-wrap-style:square;mso-wrap-distance-left:9pt;mso-wrap-distance-top:0;mso-wrap-distance-right:9pt;mso-wrap-distance-bottom:0;mso-position-horizontal:absolute;mso-position-horizontal-relative:text;mso-position-vertical:absolute;mso-position-vertical-relative:text;v-text-anchor:middle" o:gfxdata="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" fillcolor="black [3213]" strokecolor="black [3040]">
+                      <v:shadow on="t" color="black" opacity="22937f" origin=",.5" offset="0,.63889mm"/>
+                    </v:rect>
+                  </w:pict>
+                </mc:Fallback>
+              </mc:AlternateContent>
+            </w:r>
+            <w:r>
+              <w:rPr>
+                <w:noProof/>
+              </w:rPr>
+              <mc:AlternateContent>
+                <mc:Choice Requires="wps">
+                  <w:drawing>
+                    <wp:anchor distT="0" distB="0" distL="114300" distR="114300" simplePos="0" relativeHeight="251663360" behindDoc="0" locked="0" layoutInCell="1" allowOverlap="1" wp14:anchorId="554194EB" wp14:editId="3BA1C999">
+                      <wp:simplePos x="0" y="0"/>
+                      <wp:positionH relativeFrom="column">
+                        <wp:posOffset>1423670</wp:posOffset>
+                      </wp:positionH>
+                      <wp:positionV relativeFrom="paragraph">
+                        <wp:posOffset>975995</wp:posOffset>
+                      </wp:positionV>
+                      <wp:extent cx="1800225" cy="104775"/>
+                      <wp:effectExtent l="57150" t="19050" r="85725" b="104775"/>
+                      <wp:wrapNone/>
+                      <wp:docPr id="328763827" name="Rectangle 1"/>
+                      <wp:cNvGraphicFramePr/>
+                      <a:graphic xmlns:a="http://schemas.openxmlformats.org/drawingml/2006/main">
+                        <a:graphicData uri="http://schemas.microsoft.com/office/word/2010/wordprocessingShape">
+                          <wps:wsp>
+                            <wps:cNvSpPr/>
+                            <wps:spPr>
+                              <a:xfrm>
+                                <a:off x="0" y="0"/>
+                                <a:ext cx="1800225" cy="104775"/>
+                              </a:xfrm>
+                              <a:prstGeom prst="rect">
+                                <a:avLst/>
+                              </a:prstGeom>
+                              <a:solidFill>
+                                <a:schemeClr val="tx1"/>
+                              </a:solidFill>
+                            </wps:spPr>
+                            <wps:style>
+                              <a:lnRef idx="1">
+                                <a:schemeClr val="dk1"/>
+                              </a:lnRef>
+                              <a:fillRef idx="3">
+                                <a:schemeClr val="dk1"/>
+                              </a:fillRef>
+                              <a:effectRef idx="2">
+                                <a:schemeClr val="dk1"/>
+                              </a:effectRef>
+                              <a:fontRef idx="minor">
+                                <a:schemeClr val="lt1"/>
+                              </a:fontRef>
+                            </wps:style>
+                            <wps:bodyPr rot="0" spcFirstLastPara="0" vertOverflow="overflow" horzOverflow="overflow" vert="horz" wrap="square" lIns="91440" tIns="45720" rIns="91440" bIns="45720" numCol="1" spcCol="0" rtlCol="0" fromWordArt="0" anchor="ctr" anchorCtr="0" forceAA="0" compatLnSpc="1">
+                              <a:prstTxWarp prst="textNoShape">
+                                <a:avLst/>
+                              </a:prstTxWarp>
+                              <a:noAutofit/>
+                            </wps:bodyPr>
+                          </wps:wsp>
+                        </a:graphicData>
+                      </a:graphic>
+                    </wp:anchor>
+                  </w:drawing>
+                </mc:Choice>
+                <mc:Fallback>
+                  <w:pict>
+                    <v:rect w14:anchorId="6EC9044A" id="Rectangle 1" o:spid="_x0000_s1026" style="position:absolute;margin-left:112.1pt;margin-top:76.85pt;width:141.75pt;height:8.25pt;z-index:251663360;visibility:visible;mso-wrap-style:square;mso-wrap-distance-left:9pt;mso-wrap-distance-top:0;mso-wrap-distance-right:9pt;mso-wrap-distance-bottom:0;mso-position-horizontal:absolute;mso-position-horizontal-relative:text;mso-position-vertical:absolute;mso-position-vertical-relative:text;v-text-anchor:middle" o:gfxdata="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" fillcolor="black [3213]" strokecolor="black [3040]">
+                      <v:shadow on="t" color="black" opacity="22937f" origin=",.5" offset="0,.63889mm"/>
+                    </v:rect>
+                  </w:pict>
+                </mc:Fallback>
+              </mc:AlternateContent>
+            </w:r>
+            <w:r>
+              <w:rPr>
+                <w:noProof/>
+              </w:rPr>
+              <mc:AlternateContent>
+                <mc:Choice Requires="wps">
+                  <w:drawing>
+                    <wp:anchor distT="0" distB="0" distL="114300" distR="114300" simplePos="0" relativeHeight="251661312" behindDoc="0" locked="0" layoutInCell="1" allowOverlap="1" wp14:anchorId="6EB8425C" wp14:editId="79CA7695">
+                      <wp:simplePos x="0" y="0"/>
+                      <wp:positionH relativeFrom="column">
+                        <wp:posOffset>1423670</wp:posOffset>
+                      </wp:positionH>
+                      <wp:positionV relativeFrom="paragraph">
+                        <wp:posOffset>252095</wp:posOffset>
+                      </wp:positionV>
+                      <wp:extent cx="1800225" cy="104775"/>
+                      <wp:effectExtent l="57150" t="19050" r="85725" b="104775"/>
+                      <wp:wrapNone/>
+                      <wp:docPr id="1053914746" name="Rectangle 1"/>
+                      <wp:cNvGraphicFramePr/>
+                      <a:graphic xmlns:a="http://schemas.openxmlformats.org/drawingml/2006/main">
+                        <a:graphicData uri="http://schemas.microsoft.com/office/word/2010/wordprocessingShape">
+                          <wps:wsp>
+                            <wps:cNvSpPr/>
+                            <wps:spPr>
+                              <a:xfrm>
+                                <a:off x="0" y="0"/>
+                                <a:ext cx="1800225" cy="104775"/>
+                              </a:xfrm>
+                              <a:prstGeom prst="rect">
+                                <a:avLst/>
+                              </a:prstGeom>
+                              <a:solidFill>
+                                <a:schemeClr val="tx1"/>
+                              </a:solidFill>
+                            </wps:spPr>
+                            <wps:style>
+                              <a:lnRef idx="1">
+                                <a:schemeClr val="dk1"/>
+                              </a:lnRef>
+                              <a:fillRef idx="3">
+                                <a:schemeClr val="dk1"/>
+                              </a:fillRef>
+                              <a:effectRef idx="2">
+                                <a:schemeClr val="dk1"/>
+                              </a:effectRef>
+                              <a:fontRef idx="minor">
+                                <a:schemeClr val="lt1"/>
+                              </a:fontRef>
+                            </wps:style>
+                            <wps:bodyPr rot="0" spcFirstLastPara="0" vertOverflow="overflow" horzOverflow="overflow" vert="horz" wrap="square" lIns="91440" tIns="45720" rIns="91440" bIns="45720" numCol="1" spcCol="0" rtlCol="0" fromWordArt="0" anchor="ctr" anchorCtr="0" forceAA="0" compatLnSpc="1">
+                              <a:prstTxWarp prst="textNoShape">
+                                <a:avLst/>
+                              </a:prstTxWarp>
+                              <a:noAutofit/>
+                            </wps:bodyPr>
+                          </wps:wsp>
+                        </a:graphicData>
+                      </a:graphic>
+                    </wp:anchor>
+                  </w:drawing>
+                </mc:Choice>
+                <mc:Fallback>
+                  <w:pict>
+                    <v:rect w14:anchorId="67F0C726" id="Rectangle 1" o:spid="_x0000_s1026" style="position:absolute;margin-left:112.1pt;margin-top:19.85pt;width:141.75pt;height:8.25pt;z-index:251661312;visibility:visible;mso-wrap-style:square;mso-wrap-distance-left:9pt;mso-wrap-distance-top:0;mso-wrap-distance-right:9pt;mso-wrap-distance-bottom:0;mso-position-horizontal:absolute;mso-position-horizontal-relative:text;mso-position-vertical:absolute;mso-position-vertical-relative:text;v-text-anchor:middle" o:gfxdata="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" fillcolor="black [3213]" strokecolor="black [3040]">
+                      <v:shadow on="t" color="black" opacity="22937f" origin=",.5" offset="0,.63889mm"/>
+                    </v:rect>
+                  </w:pict>
+                </mc:Fallback>
+              </mc:AlternateContent>
+            </w:r>
+            <w:r>
+              <w:rPr>
+                <w:noProof/>
+              </w:rPr>
+              <w:drawing>
+                <wp:inline distT="0" distB="0" distL="0" distR="0" wp14:anchorId="60A763B1" wp14:editId="23A67E24">
+                  <wp:extent cx="5677552" cy="3810000"/>
+                  <wp:effectExtent l="0" t="0" r="0" b="0"/>
+                  <wp:docPr id="1736234903" name="Picture 1"/>
+                  <wp:cNvGraphicFramePr>
+                    <a:graphicFrameLocks xmlns:a="http://schemas.openxmlformats.org/drawingml/2006/main" noChangeAspect="1"/>
+                  </wp:cNvGraphicFramePr>
+                  <a:graphic xmlns:a="http://schemas.openxmlformats.org/drawingml/2006/main">
+                    <a:graphicData uri="http://schemas.openxmlformats.org/drawingml/2006/picture">
+                      <pic:pic xmlns:pic="http://schemas.openxmlformats.org/drawingml/2006/picture">
+                        <pic:nvPicPr>
+                          <pic:cNvPr id="1736234903" name=""/>
+                          <pic:cNvPicPr/>
+                        </pic:nvPicPr>
+                        <pic:blipFill rotWithShape="1">
+                          <a:blip r:embed="rId57"/>
+                          <a:srcRect b="8397"/>
+                          <a:stretch/>
+                        </pic:blipFill>
+                        <pic:spPr bwMode="auto">
+                          <a:xfrm>
+                            <a:off x="0" y="0"/>
+                            <a:ext cx="5679335" cy="3811196"/>
+                          </a:xfrm>
+                          <a:prstGeom prst="rect">
+                            <a:avLst/>
+                          </a:prstGeom>
+                          <a:ln>
+                            <a:noFill/>
+                          </a:ln>
+                          <a:extLst>
+                            <a:ext uri="{53640926-AAD7-44D8-BBD7-CCE9431645EC}">
+                              <a14:shadowObscured xmlns:a14="http://schemas.microsoft.com/office/drawing/2010/main"/>
+                            </a:ext>
+                          </a:extLst>
+                        </pic:spPr>
+                      </pic:pic>
+                    </a:graphicData>
+                  </a:graphic>
+                </wp:inline>
+              </w:drawing>
+            </w:r>
           </w:p>
         </w:tc>
       </w:tr>
@@ -5404,7 +6821,7 @@
         <w:ind w:left="0" w:firstLine="0"/>
       </w:pPr>
       <w:r>
-        <w:t>3.2 Explain the following commands and include examples: commit, pull, push, add, clone, status, log, checkout</w:t>
+        <w:t>3.3 Explain the difference between a branch and a tag.</w:t>
       </w:r>
     </w:p>
     <w:tbl>
@@ -5447,12 +6864,6 @@
           </w:tcPr>
           <w:p>
             <w:pPr>
-              <w:spacing w:before="0" w:line="276" w:lineRule="auto"/>
-              <w:ind w:left="0" w:right="0" w:firstLine="0"/>
-            </w:pPr>
-          </w:p>
-          <w:p>
-            <w:pPr>
               <w:widowControl w:val="0"/>
               <w:spacing w:before="0" w:line="276" w:lineRule="auto"/>
               <w:ind w:left="0" w:right="0" w:firstLine="0"/>
@@ -5461,79 +6872,24 @@
                 <w:szCs w:val="21"/>
               </w:rPr>
             </w:pPr>
-          </w:p>
-        </w:tc>
-      </w:tr>
-    </w:tbl>
-    <w:p>
-      <w:pPr>
-        <w:widowControl w:val="0"/>
-        <w:spacing w:before="0" w:line="276" w:lineRule="auto"/>
-        <w:ind w:left="0" w:right="0" w:firstLine="0"/>
-      </w:pPr>
-    </w:p>
-    <w:p>
-      <w:pPr>
-        <w:ind w:left="0" w:firstLine="0"/>
-      </w:pPr>
-      <w:r>
-        <w:t>3.3 Explain the difference between a branch and a tag.</w:t>
-      </w:r>
-    </w:p>
-    <w:tbl>
-      <w:tblPr>
-        <w:tblW w:w="10087" w:type="dxa"/>
-        <w:tblBorders>
-          <w:top w:val="single" w:sz="8" w:space="0" w:color="000000"/>
-          <w:left w:val="single" w:sz="8" w:space="0" w:color="000000"/>
-          <w:bottom w:val="single" w:sz="8" w:space="0" w:color="000000"/>
-          <w:right w:val="single" w:sz="8" w:space="0" w:color="000000"/>
-          <w:insideH w:val="single" w:sz="8" w:space="0" w:color="000000"/>
-          <w:insideV w:val="single" w:sz="8" w:space="0" w:color="000000"/>
-        </w:tblBorders>
-        <w:tblLayout w:type="fixed"/>
-        <w:tblCellMar>
-          <w:top w:w="100" w:type="dxa"/>
-          <w:left w:w="100" w:type="dxa"/>
-          <w:bottom w:w="100" w:type="dxa"/>
-          <w:right w:w="100" w:type="dxa"/>
-        </w:tblCellMar>
-        <w:tblLook w:val="0600" w:firstRow="0" w:lastRow="0" w:firstColumn="0" w:lastColumn="0" w:noHBand="1" w:noVBand="1"/>
-      </w:tblPr>
-      <w:tblGrid>
-        <w:gridCol w:w="10087"/>
-      </w:tblGrid>
-      <w:tr>
-        <w:trPr>
-          <w:trHeight w:val="1004"/>
-        </w:trPr>
-        <w:tc>
-          <w:tcPr>
-            <w:tcW w:w="10087" w:type="dxa"/>
-            <w:shd w:val="clear" w:color="auto" w:fill="FFF2CC"/>
-            <w:tcMar>
-              <w:top w:w="100" w:type="dxa"/>
-              <w:left w:w="100" w:type="dxa"/>
-              <w:bottom w:w="100" w:type="dxa"/>
-              <w:right w:w="100" w:type="dxa"/>
-            </w:tcMar>
-          </w:tcPr>
-          <w:p>
-            <w:pPr>
-              <w:spacing w:before="0" w:line="276" w:lineRule="auto"/>
-              <w:ind w:left="0" w:right="0" w:firstLine="0"/>
-            </w:pPr>
-          </w:p>
-          <w:p>
-            <w:pPr>
-              <w:widowControl w:val="0"/>
-              <w:spacing w:before="0" w:line="276" w:lineRule="auto"/>
-              <w:ind w:left="0" w:right="0" w:firstLine="0"/>
-              <w:rPr>
-                <w:sz w:val="21"/>
-                <w:szCs w:val="21"/>
-              </w:rPr>
-            </w:pPr>
+            <w:r>
+              <w:t xml:space="preserve">A branch is </w:t>
+            </w:r>
+            <w:r>
+              <w:t xml:space="preserve">a collection of code and files that is separate from </w:t>
+            </w:r>
+            <w:r>
+              <w:t xml:space="preserve">the main branch and thus can be modified and tinkered with without endangering the production code in the main branch. A tag is a </w:t>
+            </w:r>
+            <w:r>
+              <w:t xml:space="preserve">specifier that can be put on </w:t>
+            </w:r>
+            <w:r>
+              <w:t xml:space="preserve">branches or commits. Tags allow easy labelling of </w:t>
+            </w:r>
+            <w:r>
+              <w:t xml:space="preserve">significant moments in the program’s code history for rollback or checkpoints. </w:t>
+            </w:r>
           </w:p>
         </w:tc>
       </w:tr>
@@ -5598,6 +6954,24 @@
               <w:spacing w:before="0" w:line="276" w:lineRule="auto"/>
               <w:ind w:left="0" w:right="0" w:firstLine="0"/>
             </w:pPr>
+            <w:r>
+              <w:t xml:space="preserve">If there is ever a need to </w:t>
+            </w:r>
+            <w:r>
+              <w:t>roll back</w:t>
+            </w:r>
+            <w:r>
+              <w:t xml:space="preserve"> the production code </w:t>
+            </w:r>
+            <w:r>
+              <w:t>because</w:t>
+            </w:r>
+            <w:r>
+              <w:t xml:space="preserve"> of a critical bug, version control makes that easy with tags. You could </w:t>
+            </w:r>
+            <w:r>
+              <w:t xml:space="preserve">simply go back in your version history and find a version that you know was working and then restore your code. Then you can troubleshoot the error and hopefully avoid it as you continue in production. </w:t>
+            </w:r>
           </w:p>
           <w:p>
             <w:pPr>
@@ -5610,34 +6984,66 @@
               <w:spacing w:before="0" w:line="276" w:lineRule="auto"/>
               <w:ind w:left="0" w:right="0" w:firstLine="0"/>
             </w:pPr>
+            <w:r>
+              <w:t xml:space="preserve">If </w:t>
+            </w:r>
+            <w:r>
+              <w:t xml:space="preserve">there is an error that was patched and production continued, but then a similar error comes up, you could use version control to go back and </w:t>
+            </w:r>
+            <w:r>
+              <w:t xml:space="preserve">see what was changed that </w:t>
+            </w:r>
+            <w:r>
+              <w:t xml:space="preserve">fixed </w:t>
+            </w:r>
+            <w:r>
+              <w:t xml:space="preserve">the error. </w:t>
+            </w:r>
           </w:p>
           <w:p>
             <w:pPr>
               <w:spacing w:before="0" w:line="276" w:lineRule="auto"/>
               <w:ind w:left="0" w:right="0" w:firstLine="0"/>
             </w:pPr>
+          </w:p>
+          <w:p>
+            <w:pPr>
+              <w:spacing w:before="0" w:line="276" w:lineRule="auto"/>
+              <w:ind w:left="0" w:right="0" w:firstLine="0"/>
+            </w:pPr>
+            <w:r>
+              <w:t xml:space="preserve">You can use version control and different branches to test different aspects of a program before full compatibility is introduced. This means that the dev team can focus on making small portions of the program compatible with the rest of the program as opposed to constantly implementing new features that have to be completely tested with the rest of the code. </w:t>
+            </w:r>
+          </w:p>
+          <w:p>
+            <w:pPr>
+              <w:spacing w:before="0" w:line="276" w:lineRule="auto"/>
+              <w:ind w:left="0" w:right="0" w:firstLine="0"/>
+            </w:pPr>
+          </w:p>
+          <w:p>
+            <w:pPr>
+              <w:spacing w:before="0" w:line="276" w:lineRule="auto"/>
+              <w:ind w:left="0" w:right="0" w:firstLine="0"/>
+            </w:pPr>
+            <w:r>
+              <w:t xml:space="preserve">Version control with Git is a great way to collaborate on the same codebase. With Git, multiple people across multiple teams can all access the same codebase and </w:t>
+            </w:r>
+            <w:r>
+              <w:t xml:space="preserve">can work at the same time (hopefully) without disrupting others. </w:t>
+            </w:r>
           </w:p>
         </w:tc>
       </w:tr>
     </w:tbl>
     <w:p>
       <w:pPr>
-        <w:ind w:left="0" w:firstLine="0"/>
-      </w:pPr>
-    </w:p>
-    <w:p>
-      <w:pPr>
-        <w:ind w:left="0" w:firstLine="0"/>
-      </w:pPr>
-    </w:p>
-    <w:p>
-      <w:pPr>
         <w:pStyle w:val="Heading1"/>
         <w:spacing w:before="438"/>
-        <w:ind w:left="22"/>
-      </w:pPr>
-      <w:bookmarkStart w:id="9" w:name="_heading=h.s0jda1wrx8t6" w:colFirst="0" w:colLast="0"/>
-      <w:bookmarkEnd w:id="9"/>
+        <w:ind w:left="0"/>
+      </w:pPr>
+      <w:bookmarkStart w:id="11" w:name="_heading=h.s0jda1wrx8t6" w:colFirst="0" w:colLast="0"/>
+      <w:bookmarkEnd w:id="11"/>
       <w:r>
         <w:t xml:space="preserve">4 Resume and Interview Questions </w:t>
       </w:r>
@@ -5689,6 +7095,30 @@
     </w:p>
     <w:p>
       <w:pPr>
+        <w:spacing w:before="0"/>
+      </w:pPr>
+    </w:p>
+    <w:p>
+      <w:pPr>
+        <w:spacing w:before="0"/>
+      </w:pPr>
+      <w:r>
+        <w:t xml:space="preserve">Resume -&gt; </w:t>
+      </w:r>
+      <w:hyperlink r:id="rId58" w:history="1">
+        <w:r>
+          <w:rPr>
+            <w:rStyle w:val="Hyperlink"/>
+          </w:rPr>
+          <w:t>https://docs.google.com/document/d/1MJFLq3CFk-aLbqaYs5IHm-SD0-EMgYO2RtNnJW4khEw/edit?usp=sharing</w:t>
+        </w:r>
+      </w:hyperlink>
+      <w:r>
+        <w:t xml:space="preserve"> </w:t>
+      </w:r>
+    </w:p>
+    <w:p>
+      <w:pPr>
         <w:ind w:left="0" w:firstLine="0"/>
       </w:pPr>
     </w:p>
@@ -5697,10 +7127,178 @@
         <w:ind w:left="0" w:firstLine="0"/>
       </w:pPr>
       <w:r>
-        <w:t>Part 2: Interview questions you would ask to see if someone would be a good fit on your team. Include at least 4 questions.</w:t>
-      </w:r>
-    </w:p>
-    <w:p/>
+        <w:t xml:space="preserve">Part 2: </w:t>
+      </w:r>
+      <w:r>
+        <w:t>Interview questions you would ask to see if someone would be a good fit on your team. Include at least 4 questions.</w:t>
+      </w:r>
+    </w:p>
+    <w:p>
+      <w:pPr>
+        <w:ind w:left="0" w:firstLine="0"/>
+        <w:rPr>
+          <w:b/>
+          <w:bCs/>
+        </w:rPr>
+      </w:pPr>
+      <w:r>
+        <w:rPr>
+          <w:b/>
+          <w:bCs/>
+        </w:rPr>
+        <w:t xml:space="preserve">Given </w:t>
+      </w:r>
+      <w:r>
+        <w:rPr>
+          <w:b/>
+          <w:bCs/>
+        </w:rPr>
+        <w:t xml:space="preserve">a </w:t>
+      </w:r>
+      <w:r>
+        <w:rPr>
+          <w:b/>
+          <w:bCs/>
+        </w:rPr>
+        <w:t xml:space="preserve">deadline of </w:t>
+      </w:r>
+      <w:r>
+        <w:rPr>
+          <w:b/>
+          <w:bCs/>
+        </w:rPr>
+        <w:t xml:space="preserve">three weeks, what would your </w:t>
+      </w:r>
+      <w:r>
+        <w:rPr>
+          <w:b/>
+          <w:bCs/>
+        </w:rPr>
+        <w:t>timeline</w:t>
+      </w:r>
+      <w:r>
+        <w:rPr>
+          <w:b/>
+          <w:bCs/>
+        </w:rPr>
+        <w:t xml:space="preserve"> look like for working</w:t>
+      </w:r>
+      <w:r>
+        <w:rPr>
+          <w:b/>
+          <w:bCs/>
+        </w:rPr>
+        <w:t xml:space="preserve"> on and completing a project</w:t>
+      </w:r>
+      <w:r>
+        <w:rPr>
+          <w:b/>
+          <w:bCs/>
+        </w:rPr>
+        <w:t xml:space="preserve"> during those three weeks</w:t>
+      </w:r>
+      <w:r>
+        <w:rPr>
+          <w:b/>
+          <w:bCs/>
+        </w:rPr>
+        <w:t xml:space="preserve">? </w:t>
+      </w:r>
+      <w:r>
+        <w:rPr>
+          <w:b/>
+          <w:bCs/>
+        </w:rPr>
+        <w:t>What is your work style?</w:t>
+      </w:r>
+    </w:p>
+    <w:p>
+      <w:pPr>
+        <w:ind w:left="0" w:firstLine="0"/>
+        <w:rPr>
+          <w:b/>
+          <w:bCs/>
+        </w:rPr>
+      </w:pPr>
+      <w:r>
+        <w:rPr>
+          <w:b/>
+          <w:bCs/>
+        </w:rPr>
+        <w:t>When you run into a problem</w:t>
+      </w:r>
+      <w:r>
+        <w:rPr>
+          <w:b/>
+          <w:bCs/>
+        </w:rPr>
+        <w:t xml:space="preserve"> or bug in your code, what is your first response? Where do you go first to attempt to find a solution? </w:t>
+      </w:r>
+    </w:p>
+    <w:p>
+      <w:pPr>
+        <w:ind w:left="0" w:firstLine="0"/>
+        <w:rPr>
+          <w:b/>
+          <w:bCs/>
+        </w:rPr>
+      </w:pPr>
+      <w:r>
+        <w:rPr>
+          <w:b/>
+          <w:bCs/>
+        </w:rPr>
+        <w:t xml:space="preserve">Have you worked on a team before? What was the experience like? What is your picture of a perfect team? </w:t>
+      </w:r>
+    </w:p>
+    <w:p>
+      <w:pPr>
+        <w:ind w:left="0" w:firstLine="0"/>
+        <w:rPr>
+          <w:b/>
+          <w:bCs/>
+        </w:rPr>
+      </w:pPr>
+      <w:r>
+        <w:rPr>
+          <w:b/>
+          <w:bCs/>
+        </w:rPr>
+        <w:t>What is your opinion on the concept of daily team meetings?</w:t>
+      </w:r>
+    </w:p>
+    <w:p>
+      <w:pPr>
+        <w:ind w:left="0" w:firstLine="0"/>
+        <w:rPr>
+          <w:b/>
+          <w:bCs/>
+        </w:rPr>
+      </w:pPr>
+      <w:r>
+        <w:rPr>
+          <w:b/>
+          <w:bCs/>
+        </w:rPr>
+        <w:t>What are your strengths? What are your weaknesses?</w:t>
+      </w:r>
+    </w:p>
+    <w:p>
+      <w:pPr>
+        <w:ind w:left="0" w:firstLine="0"/>
+        <w:rPr>
+          <w:b/>
+          <w:bCs/>
+        </w:rPr>
+      </w:pPr>
+      <w:r>
+        <w:rPr>
+          <w:b/>
+          <w:bCs/>
+        </w:rPr>
+        <w:t>How do you handle stress?</w:t>
+      </w:r>
+    </w:p>
     <w:sectPr>
       <w:pgSz w:w="12240" w:h="15840"/>
       <w:pgMar w:top="970" w:right="1061" w:bottom="1608" w:left="1068" w:header="0" w:footer="720" w:gutter="0"/>
@@ -7750,6 +9348,8 @@
   <w:style w:type="table" w:default="1" w:styleId="TableNormal">
     <w:name w:val="Normal Table"/>
     <w:uiPriority w:val="99"/>
+    <w:semiHidden/>
+    <w:unhideWhenUsed/>
     <w:tblPr>
       <w:tblInd w:w="0" w:type="dxa"/>
       <w:tblCellMar>
@@ -8022,6 +9622,40 @@
         <w:right w:w="100" w:type="dxa"/>
       </w:tblCellMar>
     </w:tblPr>
+  </w:style>
+  <w:style w:type="character" w:styleId="Hyperlink">
+    <w:name w:val="Hyperlink"/>
+    <w:basedOn w:val="DefaultParagraphFont"/>
+    <w:uiPriority w:val="99"/>
+    <w:unhideWhenUsed/>
+    <w:rsid w:val="00BB702C"/>
+    <w:rPr>
+      <w:color w:val="0000FF" w:themeColor="hyperlink"/>
+      <w:u w:val="single"/>
+    </w:rPr>
+  </w:style>
+  <w:style w:type="character" w:styleId="UnresolvedMention">
+    <w:name w:val="Unresolved Mention"/>
+    <w:basedOn w:val="DefaultParagraphFont"/>
+    <w:uiPriority w:val="99"/>
+    <w:semiHidden/>
+    <w:unhideWhenUsed/>
+    <w:rsid w:val="00BB702C"/>
+    <w:rPr>
+      <w:color w:val="605E5C"/>
+      <w:shd w:val="clear" w:color="auto" w:fill="E1DFDD"/>
+    </w:rPr>
+  </w:style>
+  <w:style w:type="paragraph" w:styleId="Revision">
+    <w:name w:val="Revision"/>
+    <w:hidden/>
+    <w:uiPriority w:val="99"/>
+    <w:semiHidden/>
+    <w:rsid w:val="00B32178"/>
+    <w:pPr>
+      <w:spacing w:before="0" w:line="240" w:lineRule="auto"/>
+      <w:ind w:left="0" w:right="0" w:firstLine="0"/>
+    </w:pPr>
   </w:style>
 </w:styles>
 </file>

</xml_diff>